<commit_message>
Offer status , Documents and Project Cost
</commit_message>
<xml_diff>
--- a/SMT.API/wwwroot/documentFiles/TimeSheet.docx
+++ b/SMT.API/wwwroot/documentFiles/TimeSheet.docx
@@ -21,7 +21,7 @@
           <w:sz w:val="32"/>
           <w:szCs w:val="32"/>
         </w:rPr>
-        <w:t>Shahynaz Hanfy</w:t>
+        <w:t>Mohamed Roshdy Ahmed</w:t>
       </w:r>
     </w:p>
     <w:p>
@@ -33,73 +33,40 @@
       </w:pPr>
       <w:r>
         <w:rPr>
+          <w:rFonts w:ascii="Calibri" w:eastAsia="Calibri" w:hAnsi="Calibri" w:cs="Calibri"/>
           <w:sz w:val="32"/>
-          <w:szCs w:val="32"/>
         </w:rPr>
-        <w:t>From:</w:t>
+        <w:t xml:space="preserve">From: </w:t>
       </w:r>
       <w:r>
         <w:rPr>
+          <w:rFonts w:ascii="Calibri" w:eastAsia="Calibri" w:hAnsi="Calibri" w:cs="Calibri"/>
           <w:sz w:val="32"/>
-          <w:szCs w:val="32"/>
-        </w:rPr>
-        <w:t xml:space="preserve"> </w:t>
-      </w:r>
-      <w:r>
-        <w:rPr>
-          <w:sz w:val="32"/>
-          <w:szCs w:val="32"/>
         </w:rPr>
         <w:t>25</w:t>
       </w:r>
       <w:r>
         <w:rPr>
+          <w:rFonts w:ascii="Calibri" w:eastAsia="Calibri" w:hAnsi="Calibri" w:cs="Calibri"/>
           <w:sz w:val="32"/>
-          <w:szCs w:val="32"/>
         </w:rPr>
         <w:t>/</w:t>
       </w:r>
       <w:r>
         <w:rPr>
+          <w:rFonts w:ascii="Calibri" w:eastAsia="Calibri" w:hAnsi="Calibri" w:cs="Calibri" w:hint="cs"/>
           <w:sz w:val="32"/>
           <w:szCs w:val="32"/>
+          <w:rtl/>
         </w:rPr>
         <w:t>4</w:t>
       </w:r>
       <w:r>
         <w:rPr>
+          <w:rFonts w:ascii="Calibri" w:eastAsia="Calibri" w:hAnsi="Calibri" w:cs="Calibri"/>
           <w:sz w:val="32"/>
-          <w:szCs w:val="32"/>
         </w:rPr>
-        <w:t xml:space="preserve">    </w:t>
-      </w:r>
-      <w:r>
-        <w:rPr>
-          <w:sz w:val="32"/>
-          <w:szCs w:val="32"/>
-        </w:rPr>
-        <w:t>/</w:t>
-      </w:r>
-      <w:r>
-        <w:rPr>
-          <w:sz w:val="32"/>
-          <w:szCs w:val="32"/>
-        </w:rPr>
-        <w:tab/>
-      </w:r>
-      <w:r>
-        <w:rPr>
-          <w:sz w:val="32"/>
-          <w:szCs w:val="32"/>
-        </w:rPr>
-        <w:t>202</w:t>
-      </w:r>
-      <w:r>
-        <w:rPr>
-          <w:sz w:val="32"/>
-          <w:szCs w:val="32"/>
-        </w:rPr>
-        <w:t>1</w:t>
+        <w:t xml:space="preserve"> /2021</w:t>
       </w:r>
       <w:r>
         <w:rPr>
@@ -135,6 +102,12 @@
           <w:szCs w:val="32"/>
         </w:rPr>
         <w:tab/>
+      </w:r>
+      <w:r>
+        <w:rPr>
+          <w:sz w:val="32"/>
+          <w:szCs w:val="32"/>
+        </w:rPr>
         <w:t>To:</w:t>
       </w:r>
       <w:r>
@@ -142,7 +115,7 @@
           <w:sz w:val="32"/>
           <w:szCs w:val="32"/>
         </w:rPr>
-        <w:t xml:space="preserve">  </w:t>
+        <w:t xml:space="preserve"> </w:t>
       </w:r>
       <w:r>
         <w:rPr>
@@ -156,7 +129,23 @@
           <w:sz w:val="32"/>
           <w:szCs w:val="32"/>
         </w:rPr>
-        <w:t>/</w:t>
+        <w:t xml:space="preserve"> / </w:t>
+      </w:r>
+      <w:r>
+        <w:rPr>
+          <w:rFonts w:hint="cs"/>
+          <w:sz w:val="32"/>
+          <w:szCs w:val="32"/>
+          <w:rtl/>
+        </w:rPr>
+        <w:t>4</w:t>
+      </w:r>
+      <w:r>
+        <w:rPr>
+          <w:sz w:val="32"/>
+          <w:szCs w:val="32"/>
+        </w:rPr>
+        <w:t xml:space="preserve"> /</w:t>
       </w:r>
       <w:r>
         <w:rPr>
@@ -170,42 +159,7 @@
           <w:sz w:val="32"/>
           <w:szCs w:val="32"/>
         </w:rPr>
-        <w:t>4</w:t>
-      </w:r>
-      <w:r>
-        <w:rPr>
-          <w:sz w:val="32"/>
-          <w:szCs w:val="32"/>
-        </w:rPr>
-        <w:t xml:space="preserve">   </w:t>
-      </w:r>
-      <w:r>
-        <w:rPr>
-          <w:sz w:val="32"/>
-          <w:szCs w:val="32"/>
-        </w:rPr>
-        <w:t>/</w:t>
-      </w:r>
-      <w:r>
-        <w:rPr>
-          <w:sz w:val="32"/>
-          <w:szCs w:val="32"/>
-        </w:rPr>
-        <w:t xml:space="preserve"> </w:t>
-      </w:r>
-      <w:r>
-        <w:rPr>
-          <w:sz w:val="32"/>
-          <w:szCs w:val="32"/>
-        </w:rPr>
-        <w:t>202</w:t>
-      </w:r>
-      <w:r>
-        <w:rPr>
-          <w:sz w:val="32"/>
-          <w:szCs w:val="32"/>
-        </w:rPr>
-        <w:t>1</w:t>
+        <w:t>2021</w:t>
       </w:r>
     </w:p>
     <w:tbl>
@@ -217,10 +171,10 @@
       </w:tblPr>
       <w:tblGrid>
         <w:gridCol w:w="573"/>
-        <w:gridCol w:w="3742"/>
-        <w:gridCol w:w="1515"/>
-        <w:gridCol w:w="1525"/>
-        <w:gridCol w:w="3051"/>
+        <w:gridCol w:w="5852"/>
+        <w:gridCol w:w="1103"/>
+        <w:gridCol w:w="899"/>
+        <w:gridCol w:w="1979"/>
       </w:tblGrid>
       <w:tr>
         <w:trPr>
@@ -243,7 +197,7 @@
         </w:tc>
         <w:tc>
           <w:tcPr>
-            <w:tcW w:w="3742" w:type="dxa"/>
+            <w:tcW w:w="5852" w:type="dxa"/>
           </w:tcPr>
           <w:p>
             <w:pPr>
@@ -266,7 +220,7 @@
         </w:tc>
         <w:tc>
           <w:tcPr>
-            <w:tcW w:w="1515" w:type="dxa"/>
+            <w:tcW w:w="1103" w:type="dxa"/>
           </w:tcPr>
           <w:p>
             <w:pPr>
@@ -289,7 +243,7 @@
         </w:tc>
         <w:tc>
           <w:tcPr>
-            <w:tcW w:w="1525" w:type="dxa"/>
+            <w:tcW w:w="899" w:type="dxa"/>
           </w:tcPr>
           <w:p>
             <w:pPr>
@@ -312,7 +266,7 @@
         </w:tc>
         <w:tc>
           <w:tcPr>
-            <w:tcW w:w="3051" w:type="dxa"/>
+            <w:tcW w:w="1979" w:type="dxa"/>
           </w:tcPr>
           <w:p>
             <w:pPr>
@@ -336,7 +290,7 @@
       </w:tr>
       <w:tr>
         <w:trPr>
-          <w:trHeight w:val="360"/>
+          <w:trHeight w:val="350"/>
         </w:trPr>
         <w:tc>
           <w:tcPr>
@@ -364,29 +318,37 @@
         </w:tc>
         <w:tc>
           <w:tcPr>
-            <w:tcW w:w="3742" w:type="dxa"/>
-          </w:tcPr>
-          <w:p>
+            <w:tcW w:w="5852" w:type="dxa"/>
+          </w:tcPr>
+          <w:p>
+            <w:pPr>
+              <w:rPr>
+                <w:lang w:val="en-US"/>
+              </w:rPr>
+            </w:pPr>
             <w:r>
-              <w:t>Add new project to database</w:t>
+              <w:rPr>
+                <w:lang w:val="en-US"/>
+              </w:rPr>
+              <w:t xml:space="preserve">Wok on Excuse Module in HR with clean architect </w:t>
             </w:r>
           </w:p>
         </w:tc>
         <w:tc>
           <w:tcPr>
-            <w:tcW w:w="1515" w:type="dxa"/>
-          </w:tcPr>
-          <w:p/>
-        </w:tc>
-        <w:tc>
-          <w:tcPr>
-            <w:tcW w:w="1525" w:type="dxa"/>
-          </w:tcPr>
-          <w:p/>
-        </w:tc>
-        <w:tc>
-          <w:tcPr>
-            <w:tcW w:w="3051" w:type="dxa"/>
+            <w:tcW w:w="1103" w:type="dxa"/>
+          </w:tcPr>
+          <w:p/>
+        </w:tc>
+        <w:tc>
+          <w:tcPr>
+            <w:tcW w:w="899" w:type="dxa"/>
+          </w:tcPr>
+          <w:p/>
+        </w:tc>
+        <w:tc>
+          <w:tcPr>
+            <w:tcW w:w="1979" w:type="dxa"/>
           </w:tcPr>
           <w:p/>
         </w:tc>
@@ -404,29 +366,37 @@
         </w:tc>
         <w:tc>
           <w:tcPr>
-            <w:tcW w:w="3742" w:type="dxa"/>
-          </w:tcPr>
-          <w:p>
+            <w:tcW w:w="5852" w:type="dxa"/>
+          </w:tcPr>
+          <w:p>
+            <w:pPr>
+              <w:rPr>
+                <w:lang w:bidi="ar-EG"/>
+              </w:rPr>
+            </w:pPr>
             <w:r>
-              <w:t>Update in styling in navbar</w:t>
+              <w:rPr>
+                <w:lang w:bidi="ar-EG"/>
+              </w:rPr>
+              <w:t>Edit on HR UI Functionality of Excuses</w:t>
             </w:r>
           </w:p>
         </w:tc>
         <w:tc>
           <w:tcPr>
-            <w:tcW w:w="1515" w:type="dxa"/>
-          </w:tcPr>
-          <w:p/>
-        </w:tc>
-        <w:tc>
-          <w:tcPr>
-            <w:tcW w:w="1525" w:type="dxa"/>
-          </w:tcPr>
-          <w:p/>
-        </w:tc>
-        <w:tc>
-          <w:tcPr>
-            <w:tcW w:w="3051" w:type="dxa"/>
+            <w:tcW w:w="1103" w:type="dxa"/>
+          </w:tcPr>
+          <w:p/>
+        </w:tc>
+        <w:tc>
+          <w:tcPr>
+            <w:tcW w:w="899" w:type="dxa"/>
+          </w:tcPr>
+          <w:p/>
+        </w:tc>
+        <w:tc>
+          <w:tcPr>
+            <w:tcW w:w="1979" w:type="dxa"/>
           </w:tcPr>
           <w:p/>
         </w:tc>
@@ -444,26 +414,96 @@
         </w:tc>
         <w:tc>
           <w:tcPr>
-            <w:tcW w:w="3742" w:type="dxa"/>
+            <w:tcW w:w="5852" w:type="dxa"/>
+          </w:tcPr>
+          <w:p>
+            <w:r>
+              <w:t>Try to upload Update on Git Hub</w:t>
+            </w:r>
+          </w:p>
+        </w:tc>
+        <w:tc>
+          <w:tcPr>
+            <w:tcW w:w="1103" w:type="dxa"/>
+          </w:tcPr>
+          <w:p/>
+        </w:tc>
+        <w:tc>
+          <w:tcPr>
+            <w:tcW w:w="899" w:type="dxa"/>
+          </w:tcPr>
+          <w:p/>
+        </w:tc>
+        <w:tc>
+          <w:tcPr>
+            <w:tcW w:w="1979" w:type="dxa"/>
+          </w:tcPr>
+          <w:p/>
+        </w:tc>
+      </w:tr>
+      <w:tr>
+        <w:trPr>
+          <w:trHeight w:val="360"/>
+        </w:trPr>
+        <w:tc>
+          <w:tcPr>
+            <w:tcW w:w="573" w:type="dxa"/>
+            <w:vMerge/>
+          </w:tcPr>
+          <w:p/>
+        </w:tc>
+        <w:tc>
+          <w:tcPr>
+            <w:tcW w:w="5852" w:type="dxa"/>
+          </w:tcPr>
+          <w:p/>
+        </w:tc>
+        <w:tc>
+          <w:tcPr>
+            <w:tcW w:w="1103" w:type="dxa"/>
+          </w:tcPr>
+          <w:p/>
+        </w:tc>
+        <w:tc>
+          <w:tcPr>
+            <w:tcW w:w="899" w:type="dxa"/>
+          </w:tcPr>
+          <w:p/>
+        </w:tc>
+        <w:tc>
+          <w:tcPr>
+            <w:tcW w:w="1979" w:type="dxa"/>
+          </w:tcPr>
+          <w:p/>
+        </w:tc>
+      </w:tr>
+      <w:tr>
+        <w:trPr>
+          <w:trHeight w:val="360"/>
+        </w:trPr>
+        <w:tc>
+          <w:tcPr>
+            <w:tcW w:w="573" w:type="dxa"/>
+            <w:vMerge/>
+          </w:tcPr>
+          <w:p/>
+        </w:tc>
+        <w:tc>
+          <w:tcPr>
+            <w:tcW w:w="5852" w:type="dxa"/>
           </w:tcPr>
           <w:p>
             <w:pPr>
               <w:rPr>
                 <w:rtl/>
-                <w:lang w:val="en-US" w:bidi="ar-EG"/>
-              </w:rPr>
-            </w:pPr>
-            <w:r>
-              <w:rPr>
-                <w:lang w:val="en-US" w:bidi="ar-EG"/>
-              </w:rPr>
-              <w:t>Adding some features in ad project component</w:t>
-            </w:r>
-          </w:p>
-        </w:tc>
-        <w:tc>
-          <w:tcPr>
-            <w:tcW w:w="1515" w:type="dxa"/>
+                <w:lang w:bidi="ar-EG"/>
+              </w:rPr>
+            </w:pPr>
+          </w:p>
+        </w:tc>
+        <w:tc>
+          <w:tcPr>
+            <w:tcW w:w="1103" w:type="dxa"/>
           </w:tcPr>
           <w:p>
             <w:r>
@@ -473,20 +513,20 @@
         </w:tc>
         <w:tc>
           <w:tcPr>
-            <w:tcW w:w="1525" w:type="dxa"/>
-          </w:tcPr>
-          <w:p/>
-        </w:tc>
-        <w:tc>
-          <w:tcPr>
-            <w:tcW w:w="3051" w:type="dxa"/>
-          </w:tcPr>
-          <w:p/>
-        </w:tc>
-      </w:tr>
-      <w:tr>
-        <w:trPr>
-          <w:trHeight w:val="360"/>
+            <w:tcW w:w="899" w:type="dxa"/>
+          </w:tcPr>
+          <w:p/>
+        </w:tc>
+        <w:tc>
+          <w:tcPr>
+            <w:tcW w:w="1979" w:type="dxa"/>
+          </w:tcPr>
+          <w:p/>
+        </w:tc>
+      </w:tr>
+      <w:tr>
+        <w:trPr>
+          <w:trHeight w:val="323"/>
         </w:trPr>
         <w:tc>
           <w:tcPr>
@@ -497,61 +537,25 @@
         </w:tc>
         <w:tc>
           <w:tcPr>
-            <w:tcW w:w="3742" w:type="dxa"/>
-          </w:tcPr>
-          <w:p/>
-        </w:tc>
-        <w:tc>
-          <w:tcPr>
-            <w:tcW w:w="1515" w:type="dxa"/>
-          </w:tcPr>
-          <w:p/>
-        </w:tc>
-        <w:tc>
-          <w:tcPr>
-            <w:tcW w:w="1525" w:type="dxa"/>
-          </w:tcPr>
-          <w:p/>
-        </w:tc>
-        <w:tc>
-          <w:tcPr>
-            <w:tcW w:w="3051" w:type="dxa"/>
-          </w:tcPr>
-          <w:p/>
-        </w:tc>
-      </w:tr>
-      <w:tr>
-        <w:trPr>
-          <w:trHeight w:val="485"/>
-        </w:trPr>
-        <w:tc>
-          <w:tcPr>
-            <w:tcW w:w="573" w:type="dxa"/>
-            <w:vMerge/>
-          </w:tcPr>
-          <w:p/>
-        </w:tc>
-        <w:tc>
-          <w:tcPr>
-            <w:tcW w:w="3742" w:type="dxa"/>
-          </w:tcPr>
-          <w:p/>
-        </w:tc>
-        <w:tc>
-          <w:tcPr>
-            <w:tcW w:w="1515" w:type="dxa"/>
-          </w:tcPr>
-          <w:p/>
-        </w:tc>
-        <w:tc>
-          <w:tcPr>
-            <w:tcW w:w="1525" w:type="dxa"/>
-          </w:tcPr>
-          <w:p/>
-        </w:tc>
-        <w:tc>
-          <w:tcPr>
-            <w:tcW w:w="3051" w:type="dxa"/>
+            <w:tcW w:w="5852" w:type="dxa"/>
+          </w:tcPr>
+          <w:p/>
+        </w:tc>
+        <w:tc>
+          <w:tcPr>
+            <w:tcW w:w="1103" w:type="dxa"/>
+          </w:tcPr>
+          <w:p/>
+        </w:tc>
+        <w:tc>
+          <w:tcPr>
+            <w:tcW w:w="899" w:type="dxa"/>
+          </w:tcPr>
+          <w:p/>
+        </w:tc>
+        <w:tc>
+          <w:tcPr>
+            <w:tcW w:w="1979" w:type="dxa"/>
           </w:tcPr>
           <w:p/>
         </w:tc>
@@ -586,46 +590,37 @@
         </w:tc>
         <w:tc>
           <w:tcPr>
-            <w:tcW w:w="3742" w:type="dxa"/>
-          </w:tcPr>
-          <w:p>
-            <w:pPr>
-              <w:tabs>
-                <w:tab w:val="right" w:pos="3526"/>
-              </w:tabs>
-              <w:rPr>
-                <w:lang w:val="en-US"/>
+            <w:tcW w:w="5852" w:type="dxa"/>
+          </w:tcPr>
+          <w:p>
+            <w:pPr>
+              <w:rPr>
+                <w:lang w:val="en-US" w:bidi="ar-EG"/>
               </w:rPr>
             </w:pPr>
             <w:r>
               <w:rPr>
-                <w:lang w:val="en-US"/>
-              </w:rPr>
-              <w:t>Make popup window to save project description</w:t>
+                <w:lang w:val="en-US" w:bidi="ar-EG"/>
+              </w:rPr>
+              <w:t xml:space="preserve">Work on Project Update module </w:t>
             </w:r>
           </w:p>
         </w:tc>
         <w:tc>
           <w:tcPr>
-            <w:tcW w:w="1515" w:type="dxa"/>
-          </w:tcPr>
-          <w:p>
-            <w:pPr>
-              <w:rPr>
-                <w:lang w:val="en-US"/>
-              </w:rPr>
-            </w:pPr>
-          </w:p>
-        </w:tc>
-        <w:tc>
-          <w:tcPr>
-            <w:tcW w:w="1525" w:type="dxa"/>
-          </w:tcPr>
-          <w:p/>
-        </w:tc>
-        <w:tc>
-          <w:tcPr>
-            <w:tcW w:w="3051" w:type="dxa"/>
+            <w:tcW w:w="1103" w:type="dxa"/>
+          </w:tcPr>
+          <w:p/>
+        </w:tc>
+        <w:tc>
+          <w:tcPr>
+            <w:tcW w:w="899" w:type="dxa"/>
+          </w:tcPr>
+          <w:p/>
+        </w:tc>
+        <w:tc>
+          <w:tcPr>
+            <w:tcW w:w="1979" w:type="dxa"/>
           </w:tcPr>
           <w:p/>
         </w:tc>
@@ -653,29 +648,29 @@
         </w:tc>
         <w:tc>
           <w:tcPr>
-            <w:tcW w:w="3742" w:type="dxa"/>
+            <w:tcW w:w="5852" w:type="dxa"/>
           </w:tcPr>
           <w:p>
             <w:r>
-              <w:t>Make a stepper to make steps in project creation cycle</w:t>
+              <w:t xml:space="preserve">Work on custom exception in API and apply it on all module </w:t>
             </w:r>
           </w:p>
         </w:tc>
         <w:tc>
           <w:tcPr>
-            <w:tcW w:w="1515" w:type="dxa"/>
-          </w:tcPr>
-          <w:p/>
-        </w:tc>
-        <w:tc>
-          <w:tcPr>
-            <w:tcW w:w="1525" w:type="dxa"/>
-          </w:tcPr>
-          <w:p/>
-        </w:tc>
-        <w:tc>
-          <w:tcPr>
-            <w:tcW w:w="3051" w:type="dxa"/>
+            <w:tcW w:w="1103" w:type="dxa"/>
+          </w:tcPr>
+          <w:p/>
+        </w:tc>
+        <w:tc>
+          <w:tcPr>
+            <w:tcW w:w="899" w:type="dxa"/>
+          </w:tcPr>
+          <w:p/>
+        </w:tc>
+        <w:tc>
+          <w:tcPr>
+            <w:tcW w:w="1979" w:type="dxa"/>
           </w:tcPr>
           <w:p/>
         </w:tc>
@@ -703,42 +698,34 @@
         </w:tc>
         <w:tc>
           <w:tcPr>
-            <w:tcW w:w="3742" w:type="dxa"/>
-          </w:tcPr>
-          <w:p>
-            <w:r>
-              <w:t xml:space="preserve">Discuss with </w:t>
-            </w:r>
-            <w:proofErr w:type="spellStart"/>
-            <w:r>
-              <w:t>roshdy</w:t>
-            </w:r>
-            <w:proofErr w:type="spellEnd"/>
-            <w:r>
-              <w:t xml:space="preserve"> and </w:t>
-            </w:r>
-            <w:proofErr w:type="spellStart"/>
-            <w:r>
-              <w:t>labib</w:t>
-            </w:r>
-            <w:proofErr w:type="spellEnd"/>
-          </w:p>
-        </w:tc>
-        <w:tc>
-          <w:tcPr>
-            <w:tcW w:w="1515" w:type="dxa"/>
-          </w:tcPr>
-          <w:p/>
-        </w:tc>
-        <w:tc>
-          <w:tcPr>
-            <w:tcW w:w="1525" w:type="dxa"/>
-          </w:tcPr>
-          <w:p/>
-        </w:tc>
-        <w:tc>
-          <w:tcPr>
-            <w:tcW w:w="3051" w:type="dxa"/>
+            <w:tcW w:w="5852" w:type="dxa"/>
+          </w:tcPr>
+          <w:p>
+            <w:pPr>
+              <w:rPr>
+                <w:rFonts w:ascii="Consolas" w:hAnsi="Consolas" w:cs="Consolas"/>
+                <w:color w:val="000000"/>
+                <w:sz w:val="19"/>
+                <w:szCs w:val="19"/>
+              </w:rPr>
+            </w:pPr>
+          </w:p>
+        </w:tc>
+        <w:tc>
+          <w:tcPr>
+            <w:tcW w:w="1103" w:type="dxa"/>
+          </w:tcPr>
+          <w:p/>
+        </w:tc>
+        <w:tc>
+          <w:tcPr>
+            <w:tcW w:w="899" w:type="dxa"/>
+          </w:tcPr>
+          <w:p/>
+        </w:tc>
+        <w:tc>
+          <w:tcPr>
+            <w:tcW w:w="1979" w:type="dxa"/>
           </w:tcPr>
           <w:p/>
         </w:tc>
@@ -766,29 +753,25 @@
         </w:tc>
         <w:tc>
           <w:tcPr>
-            <w:tcW w:w="3742" w:type="dxa"/>
-          </w:tcPr>
-          <w:p>
-            <w:r>
-              <w:t>Update in design the project</w:t>
-            </w:r>
-          </w:p>
-        </w:tc>
-        <w:tc>
-          <w:tcPr>
-            <w:tcW w:w="1515" w:type="dxa"/>
-          </w:tcPr>
-          <w:p/>
-        </w:tc>
-        <w:tc>
-          <w:tcPr>
-            <w:tcW w:w="1525" w:type="dxa"/>
-          </w:tcPr>
-          <w:p/>
-        </w:tc>
-        <w:tc>
-          <w:tcPr>
-            <w:tcW w:w="3051" w:type="dxa"/>
+            <w:tcW w:w="5852" w:type="dxa"/>
+          </w:tcPr>
+          <w:p/>
+        </w:tc>
+        <w:tc>
+          <w:tcPr>
+            <w:tcW w:w="1103" w:type="dxa"/>
+          </w:tcPr>
+          <w:p/>
+        </w:tc>
+        <w:tc>
+          <w:tcPr>
+            <w:tcW w:w="899" w:type="dxa"/>
+          </w:tcPr>
+          <w:p/>
+        </w:tc>
+        <w:tc>
+          <w:tcPr>
+            <w:tcW w:w="1979" w:type="dxa"/>
           </w:tcPr>
           <w:p/>
         </w:tc>
@@ -816,25 +799,117 @@
         </w:tc>
         <w:tc>
           <w:tcPr>
-            <w:tcW w:w="3742" w:type="dxa"/>
-          </w:tcPr>
-          <w:p/>
-        </w:tc>
-        <w:tc>
-          <w:tcPr>
-            <w:tcW w:w="1515" w:type="dxa"/>
-          </w:tcPr>
-          <w:p/>
-        </w:tc>
-        <w:tc>
-          <w:tcPr>
-            <w:tcW w:w="1525" w:type="dxa"/>
-          </w:tcPr>
-          <w:p/>
-        </w:tc>
-        <w:tc>
-          <w:tcPr>
-            <w:tcW w:w="3051" w:type="dxa"/>
+            <w:tcW w:w="5852" w:type="dxa"/>
+          </w:tcPr>
+          <w:p/>
+        </w:tc>
+        <w:tc>
+          <w:tcPr>
+            <w:tcW w:w="1103" w:type="dxa"/>
+          </w:tcPr>
+          <w:p/>
+        </w:tc>
+        <w:tc>
+          <w:tcPr>
+            <w:tcW w:w="899" w:type="dxa"/>
+          </w:tcPr>
+          <w:p/>
+        </w:tc>
+        <w:tc>
+          <w:tcPr>
+            <w:tcW w:w="1979" w:type="dxa"/>
+          </w:tcPr>
+          <w:p/>
+        </w:tc>
+      </w:tr>
+      <w:tr>
+        <w:trPr>
+          <w:trHeight w:val="360"/>
+        </w:trPr>
+        <w:tc>
+          <w:tcPr>
+            <w:tcW w:w="573" w:type="dxa"/>
+            <w:vMerge/>
+            <w:textDirection w:val="btLr"/>
+          </w:tcPr>
+          <w:p>
+            <w:pPr>
+              <w:ind w:left="113" w:right="113"/>
+              <w:jc w:val="center"/>
+              <w:rPr>
+                <w:sz w:val="28"/>
+                <w:szCs w:val="28"/>
+              </w:rPr>
+            </w:pPr>
+          </w:p>
+        </w:tc>
+        <w:tc>
+          <w:tcPr>
+            <w:tcW w:w="5852" w:type="dxa"/>
+          </w:tcPr>
+          <w:p/>
+        </w:tc>
+        <w:tc>
+          <w:tcPr>
+            <w:tcW w:w="1103" w:type="dxa"/>
+          </w:tcPr>
+          <w:p/>
+        </w:tc>
+        <w:tc>
+          <w:tcPr>
+            <w:tcW w:w="899" w:type="dxa"/>
+          </w:tcPr>
+          <w:p/>
+        </w:tc>
+        <w:tc>
+          <w:tcPr>
+            <w:tcW w:w="1979" w:type="dxa"/>
+          </w:tcPr>
+          <w:p/>
+        </w:tc>
+      </w:tr>
+      <w:tr>
+        <w:trPr>
+          <w:trHeight w:val="360"/>
+        </w:trPr>
+        <w:tc>
+          <w:tcPr>
+            <w:tcW w:w="573" w:type="dxa"/>
+            <w:vMerge/>
+            <w:textDirection w:val="btLr"/>
+          </w:tcPr>
+          <w:p>
+            <w:pPr>
+              <w:ind w:left="113" w:right="113"/>
+              <w:jc w:val="center"/>
+              <w:rPr>
+                <w:sz w:val="28"/>
+                <w:szCs w:val="28"/>
+              </w:rPr>
+            </w:pPr>
+          </w:p>
+        </w:tc>
+        <w:tc>
+          <w:tcPr>
+            <w:tcW w:w="5852" w:type="dxa"/>
+          </w:tcPr>
+          <w:p/>
+        </w:tc>
+        <w:tc>
+          <w:tcPr>
+            <w:tcW w:w="1103" w:type="dxa"/>
+          </w:tcPr>
+          <w:p/>
+        </w:tc>
+        <w:tc>
+          <w:tcPr>
+            <w:tcW w:w="899" w:type="dxa"/>
+          </w:tcPr>
+          <w:p/>
+        </w:tc>
+        <w:tc>
+          <w:tcPr>
+            <w:tcW w:w="1979" w:type="dxa"/>
           </w:tcPr>
           <w:p/>
         </w:tc>
@@ -869,37 +944,45 @@
         </w:tc>
         <w:tc>
           <w:tcPr>
-            <w:tcW w:w="3742" w:type="dxa"/>
-          </w:tcPr>
-          <w:p>
-            <w:pPr>
-              <w:rPr>
+            <w:tcW w:w="5852" w:type="dxa"/>
+          </w:tcPr>
+          <w:p>
+            <w:pPr>
+              <w:rPr>
+                <w:rFonts w:ascii="Consolas" w:hAnsi="Consolas" w:cs="Consolas"/>
+                <w:color w:val="000000"/>
+                <w:sz w:val="19"/>
+                <w:szCs w:val="19"/>
                 <w:lang w:val="en-US"/>
               </w:rPr>
             </w:pPr>
             <w:r>
               <w:rPr>
+                <w:rFonts w:ascii="Consolas" w:hAnsi="Consolas" w:cs="Consolas"/>
+                <w:color w:val="000000"/>
+                <w:sz w:val="19"/>
+                <w:szCs w:val="19"/>
                 <w:lang w:val="en-US"/>
               </w:rPr>
-              <w:t xml:space="preserve">Work on project documents </w:t>
+              <w:t>Work on project documents</w:t>
             </w:r>
           </w:p>
         </w:tc>
         <w:tc>
           <w:tcPr>
-            <w:tcW w:w="1515" w:type="dxa"/>
-          </w:tcPr>
-          <w:p/>
-        </w:tc>
-        <w:tc>
-          <w:tcPr>
-            <w:tcW w:w="1525" w:type="dxa"/>
-          </w:tcPr>
-          <w:p/>
-        </w:tc>
-        <w:tc>
-          <w:tcPr>
-            <w:tcW w:w="3051" w:type="dxa"/>
+            <w:tcW w:w="1103" w:type="dxa"/>
+          </w:tcPr>
+          <w:p/>
+        </w:tc>
+        <w:tc>
+          <w:tcPr>
+            <w:tcW w:w="899" w:type="dxa"/>
+          </w:tcPr>
+          <w:p/>
+        </w:tc>
+        <w:tc>
+          <w:tcPr>
+            <w:tcW w:w="1979" w:type="dxa"/>
           </w:tcPr>
           <w:p/>
         </w:tc>
@@ -927,36 +1010,56 @@
         </w:tc>
         <w:tc>
           <w:tcPr>
-            <w:tcW w:w="3742" w:type="dxa"/>
-          </w:tcPr>
-          <w:p>
+            <w:tcW w:w="5852" w:type="dxa"/>
+          </w:tcPr>
+          <w:p>
+            <w:pPr>
+              <w:rPr>
+                <w:rFonts w:ascii="Consolas" w:hAnsi="Consolas" w:cs="Consolas"/>
+                <w:color w:val="000000"/>
+                <w:sz w:val="19"/>
+                <w:szCs w:val="19"/>
+              </w:rPr>
+            </w:pPr>
             <w:r>
-              <w:t xml:space="preserve">Edit on project description </w:t>
+              <w:rPr>
+                <w:rFonts w:ascii="Consolas" w:hAnsi="Consolas" w:cs="Consolas"/>
+                <w:color w:val="000000"/>
+                <w:sz w:val="19"/>
+                <w:szCs w:val="19"/>
+              </w:rPr>
+              <w:t>Work on documents category</w:t>
             </w:r>
           </w:p>
         </w:tc>
         <w:tc>
           <w:tcPr>
-            <w:tcW w:w="1515" w:type="dxa"/>
-          </w:tcPr>
-          <w:p/>
-        </w:tc>
-        <w:tc>
-          <w:tcPr>
-            <w:tcW w:w="1525" w:type="dxa"/>
-          </w:tcPr>
-          <w:p/>
-        </w:tc>
-        <w:tc>
-          <w:tcPr>
-            <w:tcW w:w="3051" w:type="dxa"/>
-          </w:tcPr>
-          <w:p/>
-        </w:tc>
-      </w:tr>
-      <w:tr>
-        <w:trPr>
-          <w:trHeight w:val="377"/>
+            <w:tcW w:w="1103" w:type="dxa"/>
+          </w:tcPr>
+          <w:p/>
+        </w:tc>
+        <w:tc>
+          <w:tcPr>
+            <w:tcW w:w="899" w:type="dxa"/>
+          </w:tcPr>
+          <w:p/>
+        </w:tc>
+        <w:tc>
+          <w:tcPr>
+            <w:tcW w:w="1979" w:type="dxa"/>
+          </w:tcPr>
+          <w:p>
+            <w:pPr>
+              <w:rPr>
+                <w:lang w:val="en-US" w:bidi="ar-EG"/>
+              </w:rPr>
+            </w:pPr>
+          </w:p>
+        </w:tc>
+      </w:tr>
+      <w:tr>
+        <w:trPr>
+          <w:trHeight w:val="360"/>
         </w:trPr>
         <w:tc>
           <w:tcPr>
@@ -977,29 +1080,43 @@
         </w:tc>
         <w:tc>
           <w:tcPr>
-            <w:tcW w:w="3742" w:type="dxa"/>
-          </w:tcPr>
-          <w:p>
+            <w:tcW w:w="5852" w:type="dxa"/>
+          </w:tcPr>
+          <w:p>
+            <w:pPr>
+              <w:rPr>
+                <w:rFonts w:ascii="Consolas" w:hAnsi="Consolas" w:cs="Consolas"/>
+                <w:color w:val="000000"/>
+                <w:sz w:val="19"/>
+                <w:szCs w:val="19"/>
+              </w:rPr>
+            </w:pPr>
             <w:r>
-              <w:t>Work on documents categories</w:t>
+              <w:rPr>
+                <w:rFonts w:ascii="Consolas" w:hAnsi="Consolas" w:cs="Consolas"/>
+                <w:color w:val="000000"/>
+                <w:sz w:val="19"/>
+                <w:szCs w:val="19"/>
+              </w:rPr>
+              <w:t>Discuss with nada and donia</w:t>
             </w:r>
           </w:p>
         </w:tc>
         <w:tc>
           <w:tcPr>
-            <w:tcW w:w="1515" w:type="dxa"/>
-          </w:tcPr>
-          <w:p/>
-        </w:tc>
-        <w:tc>
-          <w:tcPr>
-            <w:tcW w:w="1525" w:type="dxa"/>
-          </w:tcPr>
-          <w:p/>
-        </w:tc>
-        <w:tc>
-          <w:tcPr>
-            <w:tcW w:w="3051" w:type="dxa"/>
+            <w:tcW w:w="1103" w:type="dxa"/>
+          </w:tcPr>
+          <w:p/>
+        </w:tc>
+        <w:tc>
+          <w:tcPr>
+            <w:tcW w:w="899" w:type="dxa"/>
+          </w:tcPr>
+          <w:p/>
+        </w:tc>
+        <w:tc>
+          <w:tcPr>
+            <w:tcW w:w="1979" w:type="dxa"/>
           </w:tcPr>
           <w:p/>
         </w:tc>
@@ -1027,29 +1144,43 @@
         </w:tc>
         <w:tc>
           <w:tcPr>
-            <w:tcW w:w="3742" w:type="dxa"/>
-          </w:tcPr>
-          <w:p>
+            <w:tcW w:w="5852" w:type="dxa"/>
+          </w:tcPr>
+          <w:p>
+            <w:pPr>
+              <w:rPr>
+                <w:rFonts w:ascii="Consolas" w:hAnsi="Consolas" w:cs="Consolas"/>
+                <w:color w:val="000000"/>
+                <w:sz w:val="19"/>
+                <w:szCs w:val="19"/>
+              </w:rPr>
+            </w:pPr>
             <w:r>
-              <w:t>Edit in project fields</w:t>
+              <w:rPr>
+                <w:rFonts w:ascii="Consolas" w:hAnsi="Consolas" w:cs="Consolas"/>
+                <w:color w:val="000000"/>
+                <w:sz w:val="19"/>
+                <w:szCs w:val="19"/>
+              </w:rPr>
+              <w:t>Meeting with Eng. Ihab</w:t>
             </w:r>
           </w:p>
         </w:tc>
         <w:tc>
           <w:tcPr>
-            <w:tcW w:w="1515" w:type="dxa"/>
-          </w:tcPr>
-          <w:p/>
-        </w:tc>
-        <w:tc>
-          <w:tcPr>
-            <w:tcW w:w="1525" w:type="dxa"/>
-          </w:tcPr>
-          <w:p/>
-        </w:tc>
-        <w:tc>
-          <w:tcPr>
-            <w:tcW w:w="3051" w:type="dxa"/>
+            <w:tcW w:w="1103" w:type="dxa"/>
+          </w:tcPr>
+          <w:p/>
+        </w:tc>
+        <w:tc>
+          <w:tcPr>
+            <w:tcW w:w="899" w:type="dxa"/>
+          </w:tcPr>
+          <w:p/>
+        </w:tc>
+        <w:tc>
+          <w:tcPr>
+            <w:tcW w:w="1979" w:type="dxa"/>
           </w:tcPr>
           <w:p/>
         </w:tc>
@@ -1077,25 +1208,89 @@
         </w:tc>
         <w:tc>
           <w:tcPr>
-            <w:tcW w:w="3742" w:type="dxa"/>
-          </w:tcPr>
-          <w:p/>
-        </w:tc>
-        <w:tc>
-          <w:tcPr>
-            <w:tcW w:w="1515" w:type="dxa"/>
-          </w:tcPr>
-          <w:p/>
-        </w:tc>
-        <w:tc>
-          <w:tcPr>
-            <w:tcW w:w="1525" w:type="dxa"/>
-          </w:tcPr>
-          <w:p/>
-        </w:tc>
-        <w:tc>
-          <w:tcPr>
-            <w:tcW w:w="3051" w:type="dxa"/>
+            <w:tcW w:w="5852" w:type="dxa"/>
+          </w:tcPr>
+          <w:p>
+            <w:pPr>
+              <w:rPr>
+                <w:rFonts w:ascii="Consolas" w:hAnsi="Consolas" w:cs="Consolas"/>
+                <w:color w:val="000000"/>
+                <w:sz w:val="19"/>
+                <w:szCs w:val="19"/>
+              </w:rPr>
+            </w:pPr>
+          </w:p>
+        </w:tc>
+        <w:tc>
+          <w:tcPr>
+            <w:tcW w:w="1103" w:type="dxa"/>
+          </w:tcPr>
+          <w:p/>
+        </w:tc>
+        <w:tc>
+          <w:tcPr>
+            <w:tcW w:w="899" w:type="dxa"/>
+          </w:tcPr>
+          <w:p/>
+        </w:tc>
+        <w:tc>
+          <w:tcPr>
+            <w:tcW w:w="1979" w:type="dxa"/>
+          </w:tcPr>
+          <w:p/>
+        </w:tc>
+      </w:tr>
+      <w:tr>
+        <w:trPr>
+          <w:trHeight w:val="360"/>
+        </w:trPr>
+        <w:tc>
+          <w:tcPr>
+            <w:tcW w:w="573" w:type="dxa"/>
+            <w:vMerge/>
+            <w:textDirection w:val="btLr"/>
+          </w:tcPr>
+          <w:p>
+            <w:pPr>
+              <w:ind w:left="113" w:right="113"/>
+              <w:jc w:val="center"/>
+              <w:rPr>
+                <w:sz w:val="28"/>
+                <w:szCs w:val="28"/>
+              </w:rPr>
+            </w:pPr>
+          </w:p>
+        </w:tc>
+        <w:tc>
+          <w:tcPr>
+            <w:tcW w:w="5852" w:type="dxa"/>
+          </w:tcPr>
+          <w:p>
+            <w:pPr>
+              <w:rPr>
+                <w:rFonts w:ascii="Consolas" w:hAnsi="Consolas" w:cs="Consolas"/>
+                <w:color w:val="000000"/>
+                <w:sz w:val="19"/>
+                <w:szCs w:val="19"/>
+              </w:rPr>
+            </w:pPr>
+          </w:p>
+        </w:tc>
+        <w:tc>
+          <w:tcPr>
+            <w:tcW w:w="1103" w:type="dxa"/>
+          </w:tcPr>
+          <w:p/>
+        </w:tc>
+        <w:tc>
+          <w:tcPr>
+            <w:tcW w:w="899" w:type="dxa"/>
+          </w:tcPr>
+          <w:p/>
+        </w:tc>
+        <w:tc>
+          <w:tcPr>
+            <w:tcW w:w="1979" w:type="dxa"/>
           </w:tcPr>
           <w:p/>
         </w:tc>
@@ -1130,32 +1325,37 @@
         </w:tc>
         <w:tc>
           <w:tcPr>
-            <w:tcW w:w="3742" w:type="dxa"/>
-          </w:tcPr>
-          <w:p>
-            <w:pPr>
-              <w:rPr>
-                <w:rtl/>
+            <w:tcW w:w="5852" w:type="dxa"/>
+          </w:tcPr>
+          <w:p>
+            <w:pPr>
+              <w:rPr>
                 <w:lang w:val="en-US" w:bidi="ar-EG"/>
               </w:rPr>
             </w:pPr>
-          </w:p>
-        </w:tc>
-        <w:tc>
-          <w:tcPr>
-            <w:tcW w:w="1515" w:type="dxa"/>
-          </w:tcPr>
-          <w:p/>
-        </w:tc>
-        <w:tc>
-          <w:tcPr>
-            <w:tcW w:w="1525" w:type="dxa"/>
-          </w:tcPr>
-          <w:p/>
-        </w:tc>
-        <w:tc>
-          <w:tcPr>
-            <w:tcW w:w="3051" w:type="dxa"/>
+            <w:r>
+              <w:rPr>
+                <w:lang w:val="en-US" w:bidi="ar-EG"/>
+              </w:rPr>
+              <w:t xml:space="preserve">Work on users and roles </w:t>
+            </w:r>
+          </w:p>
+        </w:tc>
+        <w:tc>
+          <w:tcPr>
+            <w:tcW w:w="1103" w:type="dxa"/>
+          </w:tcPr>
+          <w:p/>
+        </w:tc>
+        <w:tc>
+          <w:tcPr>
+            <w:tcW w:w="899" w:type="dxa"/>
+          </w:tcPr>
+          <w:p/>
+        </w:tc>
+        <w:tc>
+          <w:tcPr>
+            <w:tcW w:w="1979" w:type="dxa"/>
           </w:tcPr>
           <w:p/>
         </w:tc>
@@ -1183,32 +1383,40 @@
         </w:tc>
         <w:tc>
           <w:tcPr>
-            <w:tcW w:w="3742" w:type="dxa"/>
-          </w:tcPr>
-          <w:p>
-            <w:pPr>
-              <w:rPr>
-                <w:rtl/>
+            <w:tcW w:w="5852" w:type="dxa"/>
+          </w:tcPr>
+          <w:p>
+            <w:pPr>
+              <w:tabs>
+                <w:tab w:val="center" w:pos="1763"/>
+              </w:tabs>
+              <w:rPr>
                 <w:lang w:bidi="ar-EG"/>
               </w:rPr>
             </w:pPr>
-          </w:p>
-        </w:tc>
-        <w:tc>
-          <w:tcPr>
-            <w:tcW w:w="1515" w:type="dxa"/>
-          </w:tcPr>
-          <w:p/>
-        </w:tc>
-        <w:tc>
-          <w:tcPr>
-            <w:tcW w:w="1525" w:type="dxa"/>
-          </w:tcPr>
-          <w:p/>
-        </w:tc>
-        <w:tc>
-          <w:tcPr>
-            <w:tcW w:w="3051" w:type="dxa"/>
+            <w:r>
+              <w:rPr>
+                <w:lang w:bidi="ar-EG"/>
+              </w:rPr>
+              <w:t>Add role to employee form HR database</w:t>
+            </w:r>
+          </w:p>
+        </w:tc>
+        <w:tc>
+          <w:tcPr>
+            <w:tcW w:w="1103" w:type="dxa"/>
+          </w:tcPr>
+          <w:p/>
+        </w:tc>
+        <w:tc>
+          <w:tcPr>
+            <w:tcW w:w="899" w:type="dxa"/>
+          </w:tcPr>
+          <w:p/>
+        </w:tc>
+        <w:tc>
+          <w:tcPr>
+            <w:tcW w:w="1979" w:type="dxa"/>
           </w:tcPr>
           <w:p/>
         </w:tc>
@@ -1236,25 +1444,29 @@
         </w:tc>
         <w:tc>
           <w:tcPr>
-            <w:tcW w:w="3742" w:type="dxa"/>
-          </w:tcPr>
-          <w:p/>
-        </w:tc>
-        <w:tc>
-          <w:tcPr>
-            <w:tcW w:w="1515" w:type="dxa"/>
-          </w:tcPr>
-          <w:p/>
-        </w:tc>
-        <w:tc>
-          <w:tcPr>
-            <w:tcW w:w="1525" w:type="dxa"/>
-          </w:tcPr>
-          <w:p/>
-        </w:tc>
-        <w:tc>
-          <w:tcPr>
-            <w:tcW w:w="3051" w:type="dxa"/>
+            <w:tcW w:w="5852" w:type="dxa"/>
+          </w:tcPr>
+          <w:p>
+            <w:r>
+              <w:t xml:space="preserve">Work on reset password </w:t>
+            </w:r>
+          </w:p>
+        </w:tc>
+        <w:tc>
+          <w:tcPr>
+            <w:tcW w:w="1103" w:type="dxa"/>
+          </w:tcPr>
+          <w:p/>
+        </w:tc>
+        <w:tc>
+          <w:tcPr>
+            <w:tcW w:w="899" w:type="dxa"/>
+          </w:tcPr>
+          <w:p/>
+        </w:tc>
+        <w:tc>
+          <w:tcPr>
+            <w:tcW w:w="1979" w:type="dxa"/>
           </w:tcPr>
           <w:p/>
         </w:tc>
@@ -1282,27 +1494,35 @@
         </w:tc>
         <w:tc>
           <w:tcPr>
-            <w:tcW w:w="3742" w:type="dxa"/>
-          </w:tcPr>
-          <w:p/>
-        </w:tc>
-        <w:tc>
-          <w:tcPr>
-            <w:tcW w:w="1515" w:type="dxa"/>
-          </w:tcPr>
-          <w:p/>
-        </w:tc>
-        <w:tc>
-          <w:tcPr>
-            <w:tcW w:w="1525" w:type="dxa"/>
-          </w:tcPr>
-          <w:p/>
-        </w:tc>
-        <w:tc>
-          <w:tcPr>
-            <w:tcW w:w="3051" w:type="dxa"/>
-          </w:tcPr>
-          <w:p/>
+            <w:tcW w:w="5852" w:type="dxa"/>
+          </w:tcPr>
+          <w:p>
+            <w:r>
+              <w:t xml:space="preserve">Work on forgot password </w:t>
+            </w:r>
+          </w:p>
+        </w:tc>
+        <w:tc>
+          <w:tcPr>
+            <w:tcW w:w="1103" w:type="dxa"/>
+          </w:tcPr>
+          <w:p/>
+        </w:tc>
+        <w:tc>
+          <w:tcPr>
+            <w:tcW w:w="899" w:type="dxa"/>
+          </w:tcPr>
+          <w:p/>
+        </w:tc>
+        <w:tc>
+          <w:tcPr>
+            <w:tcW w:w="1979" w:type="dxa"/>
+          </w:tcPr>
+          <w:p>
+            <w:r>
+              <w:t>By Email</w:t>
+            </w:r>
+          </w:p>
         </w:tc>
       </w:tr>
       <w:tr>
@@ -1328,32 +1548,32 @@
         </w:tc>
         <w:tc>
           <w:tcPr>
-            <w:tcW w:w="3742" w:type="dxa"/>
-          </w:tcPr>
-          <w:p/>
-        </w:tc>
-        <w:tc>
-          <w:tcPr>
-            <w:tcW w:w="1515" w:type="dxa"/>
-          </w:tcPr>
-          <w:p/>
-        </w:tc>
-        <w:tc>
-          <w:tcPr>
-            <w:tcW w:w="1525" w:type="dxa"/>
-          </w:tcPr>
-          <w:p/>
-        </w:tc>
-        <w:tc>
-          <w:tcPr>
-            <w:tcW w:w="3051" w:type="dxa"/>
-          </w:tcPr>
-          <w:p/>
-        </w:tc>
-      </w:tr>
-      <w:tr>
-        <w:trPr>
-          <w:trHeight w:val="360"/>
+            <w:tcW w:w="5852" w:type="dxa"/>
+          </w:tcPr>
+          <w:p/>
+        </w:tc>
+        <w:tc>
+          <w:tcPr>
+            <w:tcW w:w="1103" w:type="dxa"/>
+          </w:tcPr>
+          <w:p/>
+        </w:tc>
+        <w:tc>
+          <w:tcPr>
+            <w:tcW w:w="899" w:type="dxa"/>
+          </w:tcPr>
+          <w:p/>
+        </w:tc>
+        <w:tc>
+          <w:tcPr>
+            <w:tcW w:w="1979" w:type="dxa"/>
+          </w:tcPr>
+          <w:p/>
+        </w:tc>
+      </w:tr>
+      <w:tr>
+        <w:trPr>
+          <w:trHeight w:val="125"/>
         </w:trPr>
         <w:tc>
           <w:tcPr>
@@ -1381,25 +1601,31 @@
         </w:tc>
         <w:tc>
           <w:tcPr>
-            <w:tcW w:w="3742" w:type="dxa"/>
-          </w:tcPr>
-          <w:p/>
-        </w:tc>
-        <w:tc>
-          <w:tcPr>
-            <w:tcW w:w="1515" w:type="dxa"/>
-          </w:tcPr>
-          <w:p/>
-        </w:tc>
-        <w:tc>
-          <w:tcPr>
-            <w:tcW w:w="1525" w:type="dxa"/>
-          </w:tcPr>
-          <w:p/>
-        </w:tc>
-        <w:tc>
-          <w:tcPr>
-            <w:tcW w:w="3051" w:type="dxa"/>
+            <w:tcW w:w="5852" w:type="dxa"/>
+          </w:tcPr>
+          <w:p>
+            <w:pPr>
+              <w:rPr>
+                <w:lang w:val="en-US"/>
+              </w:rPr>
+            </w:pPr>
+          </w:p>
+        </w:tc>
+        <w:tc>
+          <w:tcPr>
+            <w:tcW w:w="1103" w:type="dxa"/>
+          </w:tcPr>
+          <w:p/>
+        </w:tc>
+        <w:tc>
+          <w:tcPr>
+            <w:tcW w:w="899" w:type="dxa"/>
+          </w:tcPr>
+          <w:p/>
+        </w:tc>
+        <w:tc>
+          <w:tcPr>
+            <w:tcW w:w="1979" w:type="dxa"/>
           </w:tcPr>
           <w:p/>
         </w:tc>
@@ -1417,25 +1643,25 @@
         </w:tc>
         <w:tc>
           <w:tcPr>
-            <w:tcW w:w="3742" w:type="dxa"/>
-          </w:tcPr>
-          <w:p/>
-        </w:tc>
-        <w:tc>
-          <w:tcPr>
-            <w:tcW w:w="1515" w:type="dxa"/>
-          </w:tcPr>
-          <w:p/>
-        </w:tc>
-        <w:tc>
-          <w:tcPr>
-            <w:tcW w:w="1525" w:type="dxa"/>
-          </w:tcPr>
-          <w:p/>
-        </w:tc>
-        <w:tc>
-          <w:tcPr>
-            <w:tcW w:w="3051" w:type="dxa"/>
+            <w:tcW w:w="5852" w:type="dxa"/>
+          </w:tcPr>
+          <w:p/>
+        </w:tc>
+        <w:tc>
+          <w:tcPr>
+            <w:tcW w:w="1103" w:type="dxa"/>
+          </w:tcPr>
+          <w:p/>
+        </w:tc>
+        <w:tc>
+          <w:tcPr>
+            <w:tcW w:w="899" w:type="dxa"/>
+          </w:tcPr>
+          <w:p/>
+        </w:tc>
+        <w:tc>
+          <w:tcPr>
+            <w:tcW w:w="1979" w:type="dxa"/>
           </w:tcPr>
           <w:p/>
         </w:tc>
@@ -1453,25 +1679,25 @@
         </w:tc>
         <w:tc>
           <w:tcPr>
-            <w:tcW w:w="3742" w:type="dxa"/>
-          </w:tcPr>
-          <w:p/>
-        </w:tc>
-        <w:tc>
-          <w:tcPr>
-            <w:tcW w:w="1515" w:type="dxa"/>
-          </w:tcPr>
-          <w:p/>
-        </w:tc>
-        <w:tc>
-          <w:tcPr>
-            <w:tcW w:w="1525" w:type="dxa"/>
-          </w:tcPr>
-          <w:p/>
-        </w:tc>
-        <w:tc>
-          <w:tcPr>
-            <w:tcW w:w="3051" w:type="dxa"/>
+            <w:tcW w:w="5852" w:type="dxa"/>
+          </w:tcPr>
+          <w:p/>
+        </w:tc>
+        <w:tc>
+          <w:tcPr>
+            <w:tcW w:w="1103" w:type="dxa"/>
+          </w:tcPr>
+          <w:p/>
+        </w:tc>
+        <w:tc>
+          <w:tcPr>
+            <w:tcW w:w="899" w:type="dxa"/>
+          </w:tcPr>
+          <w:p/>
+        </w:tc>
+        <w:tc>
+          <w:tcPr>
+            <w:tcW w:w="1979" w:type="dxa"/>
           </w:tcPr>
           <w:p/>
         </w:tc>
@@ -1489,25 +1715,25 @@
         </w:tc>
         <w:tc>
           <w:tcPr>
-            <w:tcW w:w="3742" w:type="dxa"/>
-          </w:tcPr>
-          <w:p/>
-        </w:tc>
-        <w:tc>
-          <w:tcPr>
-            <w:tcW w:w="1515" w:type="dxa"/>
-          </w:tcPr>
-          <w:p/>
-        </w:tc>
-        <w:tc>
-          <w:tcPr>
-            <w:tcW w:w="1525" w:type="dxa"/>
-          </w:tcPr>
-          <w:p/>
-        </w:tc>
-        <w:tc>
-          <w:tcPr>
-            <w:tcW w:w="3051" w:type="dxa"/>
+            <w:tcW w:w="5852" w:type="dxa"/>
+          </w:tcPr>
+          <w:p/>
+        </w:tc>
+        <w:tc>
+          <w:tcPr>
+            <w:tcW w:w="1103" w:type="dxa"/>
+          </w:tcPr>
+          <w:p/>
+        </w:tc>
+        <w:tc>
+          <w:tcPr>
+            <w:tcW w:w="899" w:type="dxa"/>
+          </w:tcPr>
+          <w:p/>
+        </w:tc>
+        <w:tc>
+          <w:tcPr>
+            <w:tcW w:w="1979" w:type="dxa"/>
           </w:tcPr>
           <w:p/>
         </w:tc>
@@ -1525,25 +1751,95 @@
         </w:tc>
         <w:tc>
           <w:tcPr>
-            <w:tcW w:w="3742" w:type="dxa"/>
-          </w:tcPr>
-          <w:p/>
-        </w:tc>
-        <w:tc>
-          <w:tcPr>
-            <w:tcW w:w="1515" w:type="dxa"/>
-          </w:tcPr>
-          <w:p/>
-        </w:tc>
-        <w:tc>
-          <w:tcPr>
-            <w:tcW w:w="1525" w:type="dxa"/>
-          </w:tcPr>
-          <w:p/>
-        </w:tc>
-        <w:tc>
-          <w:tcPr>
-            <w:tcW w:w="3051" w:type="dxa"/>
+            <w:tcW w:w="5852" w:type="dxa"/>
+          </w:tcPr>
+          <w:p/>
+        </w:tc>
+        <w:tc>
+          <w:tcPr>
+            <w:tcW w:w="1103" w:type="dxa"/>
+          </w:tcPr>
+          <w:p/>
+        </w:tc>
+        <w:tc>
+          <w:tcPr>
+            <w:tcW w:w="899" w:type="dxa"/>
+          </w:tcPr>
+          <w:p/>
+        </w:tc>
+        <w:tc>
+          <w:tcPr>
+            <w:tcW w:w="1979" w:type="dxa"/>
+          </w:tcPr>
+          <w:p/>
+        </w:tc>
+      </w:tr>
+      <w:tr>
+        <w:trPr>
+          <w:trHeight w:val="360"/>
+        </w:trPr>
+        <w:tc>
+          <w:tcPr>
+            <w:tcW w:w="573" w:type="dxa"/>
+          </w:tcPr>
+          <w:p/>
+        </w:tc>
+        <w:tc>
+          <w:tcPr>
+            <w:tcW w:w="5852" w:type="dxa"/>
+          </w:tcPr>
+          <w:p/>
+        </w:tc>
+        <w:tc>
+          <w:tcPr>
+            <w:tcW w:w="1103" w:type="dxa"/>
+          </w:tcPr>
+          <w:p/>
+        </w:tc>
+        <w:tc>
+          <w:tcPr>
+            <w:tcW w:w="899" w:type="dxa"/>
+          </w:tcPr>
+          <w:p/>
+        </w:tc>
+        <w:tc>
+          <w:tcPr>
+            <w:tcW w:w="1979" w:type="dxa"/>
+          </w:tcPr>
+          <w:p/>
+        </w:tc>
+      </w:tr>
+      <w:tr>
+        <w:trPr>
+          <w:trHeight w:val="360"/>
+        </w:trPr>
+        <w:tc>
+          <w:tcPr>
+            <w:tcW w:w="573" w:type="dxa"/>
+          </w:tcPr>
+          <w:p/>
+        </w:tc>
+        <w:tc>
+          <w:tcPr>
+            <w:tcW w:w="5852" w:type="dxa"/>
+          </w:tcPr>
+          <w:p/>
+        </w:tc>
+        <w:tc>
+          <w:tcPr>
+            <w:tcW w:w="1103" w:type="dxa"/>
+          </w:tcPr>
+          <w:p/>
+        </w:tc>
+        <w:tc>
+          <w:tcPr>
+            <w:tcW w:w="899" w:type="dxa"/>
+          </w:tcPr>
+          <w:p/>
+        </w:tc>
+        <w:tc>
+          <w:tcPr>
+            <w:tcW w:w="1979" w:type="dxa"/>
           </w:tcPr>
           <w:p/>
         </w:tc>
@@ -1571,22 +1867,7 @@
         <w:rPr>
           <w:lang w:val="en-US"/>
         </w:rPr>
-        <w:lastRenderedPageBreak/>
-        <w:t xml:space="preserve">In case of </w:t>
-      </w:r>
-      <w:proofErr w:type="gramStart"/>
-      <w:r>
-        <w:rPr>
-          <w:lang w:val="en-US"/>
-        </w:rPr>
-        <w:t>learning ,</w:t>
-      </w:r>
-      <w:proofErr w:type="gramEnd"/>
-      <w:r>
-        <w:rPr>
-          <w:lang w:val="en-US"/>
-        </w:rPr>
-        <w:t xml:space="preserve"> write down the video link or video title</w:t>
+        <w:t>In case of learning , write down the video link or video title</w:t>
       </w:r>
       <w:r>
         <w:rPr>
@@ -1816,7 +2097,7 @@
           <w:r>
             <w:rPr>
               <w:noProof/>
-              <w:lang w:val="en-US"/>
+              <w:lang w:eastAsia="en-GB"/>
             </w:rPr>
             <w:drawing>
               <wp:inline distT="0" distB="0" distL="0" distR="0" wp14:anchorId="2C0E88F3" wp14:editId="44A8A107">
@@ -2804,7 +3085,7 @@
 </file>
 
 <file path=customXml/itemProps1.xml><?xml version="1.0" encoding="utf-8"?>
-<ds:datastoreItem xmlns:ds="http://schemas.openxmlformats.org/officeDocument/2006/customXml" ds:itemID="{B4518021-510F-4257-B45B-39384A98CA36}">
+<ds:datastoreItem xmlns:ds="http://schemas.openxmlformats.org/officeDocument/2006/customXml" ds:itemID="{0C730872-588D-447D-978E-20D8C81F82E4}">
   <ds:schemaRefs>
     <ds:schemaRef ds:uri="http://schemas.openxmlformats.org/officeDocument/2006/bibliography"/>
   </ds:schemaRefs>

</xml_diff>

<commit_message>
edit in project documents
</commit_message>
<xml_diff>
--- a/SMT.API/wwwroot/documentFiles/TimeSheet.docx
+++ b/SMT.API/wwwroot/documentFiles/TimeSheet.docx
@@ -21,7 +21,7 @@
           <w:sz w:val="32"/>
           <w:szCs w:val="32"/>
         </w:rPr>
-        <w:t>Mohamed Roshdy Ahmed</w:t>
+        <w:t>Shahynaz Hanfy</w:t>
       </w:r>
     </w:p>
     <w:p>
@@ -33,137 +33,179 @@
       </w:pPr>
       <w:r>
         <w:rPr>
-          <w:rFonts w:ascii="Calibri" w:eastAsia="Calibri" w:hAnsi="Calibri" w:cs="Calibri"/>
-          <w:sz w:val="32"/>
-        </w:rPr>
-        <w:t xml:space="preserve">From: </w:t>
-      </w:r>
-      <w:r>
-        <w:rPr>
-          <w:rFonts w:ascii="Calibri" w:eastAsia="Calibri" w:hAnsi="Calibri" w:cs="Calibri"/>
-          <w:sz w:val="32"/>
-        </w:rPr>
-        <w:t xml:space="preserve">23 </w:t>
-      </w:r>
-      <w:r>
-        <w:rPr>
-          <w:rFonts w:ascii="Calibri" w:eastAsia="Calibri" w:hAnsi="Calibri" w:cs="Calibri"/>
-          <w:sz w:val="32"/>
-        </w:rPr>
-        <w:t>/</w:t>
-      </w:r>
-      <w:r>
-        <w:rPr>
-          <w:rFonts w:ascii="Calibri" w:eastAsia="Calibri" w:hAnsi="Calibri" w:cs="Calibri"/>
-          <w:sz w:val="32"/>
-        </w:rPr>
-        <w:t xml:space="preserve"> </w:t>
-      </w:r>
-      <w:r>
-        <w:rPr>
-          <w:rFonts w:ascii="Calibri" w:eastAsia="Calibri" w:hAnsi="Calibri" w:cs="Calibri"/>
           <w:sz w:val="32"/>
           <w:szCs w:val="32"/>
         </w:rPr>
-        <w:t>5</w:t>
-      </w:r>
-      <w:r>
-        <w:rPr>
-          <w:rFonts w:ascii="Calibri" w:eastAsia="Calibri" w:hAnsi="Calibri" w:cs="Calibri"/>
-          <w:sz w:val="32"/>
-        </w:rPr>
-        <w:t xml:space="preserve"> /2021</w:t>
+        <w:t>From:</w:t>
       </w:r>
       <w:r>
         <w:rPr>
           <w:sz w:val="32"/>
           <w:szCs w:val="32"/>
         </w:rPr>
-        <w:tab/>
+        <w:t xml:space="preserve"> </w:t>
       </w:r>
       <w:r>
         <w:rPr>
           <w:sz w:val="32"/>
           <w:szCs w:val="32"/>
         </w:rPr>
-        <w:tab/>
+        <w:t>30</w:t>
       </w:r>
       <w:r>
         <w:rPr>
           <w:sz w:val="32"/>
           <w:szCs w:val="32"/>
         </w:rPr>
-        <w:tab/>
+        <w:t>/</w:t>
       </w:r>
       <w:r>
         <w:rPr>
           <w:sz w:val="32"/>
           <w:szCs w:val="32"/>
         </w:rPr>
-        <w:tab/>
+        <w:t>5</w:t>
       </w:r>
       <w:r>
         <w:rPr>
           <w:sz w:val="32"/>
           <w:szCs w:val="32"/>
         </w:rPr>
-        <w:tab/>
+        <w:t xml:space="preserve">    </w:t>
       </w:r>
       <w:r>
         <w:rPr>
           <w:sz w:val="32"/>
           <w:szCs w:val="32"/>
         </w:rPr>
-        <w:t>To:</w:t>
+        <w:t>/</w:t>
       </w:r>
       <w:r>
         <w:rPr>
           <w:sz w:val="32"/>
           <w:szCs w:val="32"/>
         </w:rPr>
-        <w:t xml:space="preserve"> </w:t>
+        <w:tab/>
       </w:r>
       <w:r>
         <w:rPr>
           <w:sz w:val="32"/>
           <w:szCs w:val="32"/>
         </w:rPr>
-        <w:t>27</w:t>
+        <w:t>202</w:t>
       </w:r>
       <w:r>
         <w:rPr>
           <w:sz w:val="32"/>
           <w:szCs w:val="32"/>
         </w:rPr>
-        <w:t xml:space="preserve"> / </w:t>
+        <w:t>1</w:t>
       </w:r>
       <w:r>
         <w:rPr>
           <w:sz w:val="32"/>
           <w:szCs w:val="32"/>
         </w:rPr>
-        <w:t>5</w:t>
+        <w:tab/>
       </w:r>
       <w:r>
         <w:rPr>
           <w:sz w:val="32"/>
           <w:szCs w:val="32"/>
         </w:rPr>
-        <w:t xml:space="preserve"> /</w:t>
+        <w:tab/>
       </w:r>
       <w:r>
         <w:rPr>
           <w:sz w:val="32"/>
           <w:szCs w:val="32"/>
         </w:rPr>
-        <w:t xml:space="preserve"> </w:t>
+        <w:tab/>
       </w:r>
       <w:r>
         <w:rPr>
           <w:sz w:val="32"/>
           <w:szCs w:val="32"/>
         </w:rPr>
-        <w:t>2021</w:t>
+        <w:tab/>
+      </w:r>
+      <w:r>
+        <w:rPr>
+          <w:sz w:val="32"/>
+          <w:szCs w:val="32"/>
+        </w:rPr>
+        <w:tab/>
+        <w:t>To:</w:t>
+      </w:r>
+      <w:r>
+        <w:rPr>
+          <w:sz w:val="32"/>
+          <w:szCs w:val="32"/>
+        </w:rPr>
+        <w:t xml:space="preserve">  </w:t>
+      </w:r>
+      <w:r>
+        <w:rPr>
+          <w:sz w:val="32"/>
+          <w:szCs w:val="32"/>
+        </w:rPr>
+        <w:t>3</w:t>
+      </w:r>
+      <w:r>
+        <w:rPr>
+          <w:sz w:val="32"/>
+          <w:szCs w:val="32"/>
+        </w:rPr>
+        <w:t>/</w:t>
+      </w:r>
+      <w:r>
+        <w:rPr>
+          <w:sz w:val="32"/>
+          <w:szCs w:val="32"/>
+        </w:rPr>
+        <w:t xml:space="preserve"> </w:t>
+      </w:r>
+      <w:r>
+        <w:rPr>
+          <w:sz w:val="32"/>
+          <w:szCs w:val="32"/>
+        </w:rPr>
+        <w:t>5</w:t>
+      </w:r>
+      <w:r>
+        <w:rPr>
+          <w:sz w:val="32"/>
+          <w:szCs w:val="32"/>
+        </w:rPr>
+        <w:t xml:space="preserve">   </w:t>
+      </w:r>
+      <w:r>
+        <w:rPr>
+          <w:sz w:val="32"/>
+          <w:szCs w:val="32"/>
+        </w:rPr>
+        <w:t>/</w:t>
+      </w:r>
+      <w:r>
+        <w:rPr>
+          <w:sz w:val="32"/>
+          <w:szCs w:val="32"/>
+        </w:rPr>
+        <w:t xml:space="preserve"> </w:t>
+      </w:r>
+      <w:r>
+        <w:rPr>
+          <w:sz w:val="32"/>
+          <w:szCs w:val="32"/>
+        </w:rPr>
+        <w:t>202</w:t>
+      </w:r>
+      <w:r>
+        <w:rPr>
+          <w:sz w:val="32"/>
+          <w:szCs w:val="32"/>
+        </w:rPr>
+        <w:t>1</w:t>
       </w:r>
     </w:p>
     <w:tbl>
@@ -175,10 +217,10 @@
       </w:tblPr>
       <w:tblGrid>
         <w:gridCol w:w="573"/>
-        <w:gridCol w:w="5852"/>
-        <w:gridCol w:w="1103"/>
-        <w:gridCol w:w="899"/>
-        <w:gridCol w:w="1979"/>
+        <w:gridCol w:w="3742"/>
+        <w:gridCol w:w="1515"/>
+        <w:gridCol w:w="1525"/>
+        <w:gridCol w:w="3051"/>
       </w:tblGrid>
       <w:tr>
         <w:trPr>
@@ -201,7 +243,7 @@
         </w:tc>
         <w:tc>
           <w:tcPr>
-            <w:tcW w:w="5852" w:type="dxa"/>
+            <w:tcW w:w="3742" w:type="dxa"/>
           </w:tcPr>
           <w:p>
             <w:pPr>
@@ -224,7 +266,7 @@
         </w:tc>
         <w:tc>
           <w:tcPr>
-            <w:tcW w:w="1103" w:type="dxa"/>
+            <w:tcW w:w="1515" w:type="dxa"/>
           </w:tcPr>
           <w:p>
             <w:pPr>
@@ -247,7 +289,7 @@
         </w:tc>
         <w:tc>
           <w:tcPr>
-            <w:tcW w:w="899" w:type="dxa"/>
+            <w:tcW w:w="1525" w:type="dxa"/>
           </w:tcPr>
           <w:p>
             <w:pPr>
@@ -270,7 +312,7 @@
         </w:tc>
         <w:tc>
           <w:tcPr>
-            <w:tcW w:w="1979" w:type="dxa"/>
+            <w:tcW w:w="3051" w:type="dxa"/>
           </w:tcPr>
           <w:p>
             <w:pPr>
@@ -290,75 +332,6 @@
               <w:t>Remarks</w:t>
             </w:r>
           </w:p>
-        </w:tc>
-      </w:tr>
-      <w:tr>
-        <w:trPr>
-          <w:trHeight w:val="350"/>
-        </w:trPr>
-        <w:tc>
-          <w:tcPr>
-            <w:tcW w:w="573" w:type="dxa"/>
-            <w:vMerge w:val="restart"/>
-            <w:textDirection w:val="btLr"/>
-          </w:tcPr>
-          <w:p>
-            <w:pPr>
-              <w:ind w:left="113" w:right="113"/>
-              <w:jc w:val="center"/>
-              <w:rPr>
-                <w:sz w:val="28"/>
-                <w:szCs w:val="28"/>
-              </w:rPr>
-            </w:pPr>
-            <w:r>
-              <w:rPr>
-                <w:sz w:val="28"/>
-                <w:szCs w:val="28"/>
-              </w:rPr>
-              <w:t>Sunday</w:t>
-            </w:r>
-          </w:p>
-        </w:tc>
-        <w:tc>
-          <w:tcPr>
-            <w:tcW w:w="5852" w:type="dxa"/>
-          </w:tcPr>
-          <w:p>
-            <w:pPr>
-              <w:rPr>
-                <w:lang w:val="en-US"/>
-              </w:rPr>
-            </w:pPr>
-            <w:r>
-              <w:rPr>
-                <w:rFonts w:ascii="Consolas" w:hAnsi="Consolas" w:cs="Consolas"/>
-                <w:color w:val="000000"/>
-                <w:sz w:val="19"/>
-                <w:szCs w:val="19"/>
-                <w:lang w:val="en-US"/>
-              </w:rPr>
-              <w:t>Get All Offer Offered by User Id</w:t>
-            </w:r>
-          </w:p>
-        </w:tc>
-        <w:tc>
-          <w:tcPr>
-            <w:tcW w:w="1103" w:type="dxa"/>
-          </w:tcPr>
-          <w:p/>
-        </w:tc>
-        <w:tc>
-          <w:tcPr>
-            <w:tcW w:w="899" w:type="dxa"/>
-          </w:tcPr>
-          <w:p/>
-        </w:tc>
-        <w:tc>
-          <w:tcPr>
-            <w:tcW w:w="1979" w:type="dxa"/>
-          </w:tcPr>
-          <w:p/>
         </w:tc>
       </w:tr>
       <w:tr>
@@ -368,43 +341,60 @@
         <w:tc>
           <w:tcPr>
             <w:tcW w:w="573" w:type="dxa"/>
-            <w:vMerge/>
-          </w:tcPr>
-          <w:p/>
-        </w:tc>
-        <w:tc>
-          <w:tcPr>
-            <w:tcW w:w="5852" w:type="dxa"/>
+            <w:vMerge w:val="restart"/>
+            <w:textDirection w:val="btLr"/>
           </w:tcPr>
           <w:p>
             <w:pPr>
-              <w:rPr>
-                <w:lang w:bidi="ar-EG"/>
+              <w:ind w:left="113" w:right="113"/>
+              <w:jc w:val="center"/>
+              <w:rPr>
+                <w:sz w:val="28"/>
+                <w:szCs w:val="28"/>
               </w:rPr>
             </w:pPr>
             <w:r>
               <w:rPr>
-                <w:lang w:bidi="ar-EG"/>
-              </w:rPr>
-              <w:t>Work on offers</w:t>
+                <w:sz w:val="28"/>
+                <w:szCs w:val="28"/>
+              </w:rPr>
+              <w:t>Sunday</w:t>
             </w:r>
           </w:p>
         </w:tc>
         <w:tc>
           <w:tcPr>
-            <w:tcW w:w="1103" w:type="dxa"/>
-          </w:tcPr>
-          <w:p/>
-        </w:tc>
-        <w:tc>
-          <w:tcPr>
-            <w:tcW w:w="899" w:type="dxa"/>
-          </w:tcPr>
-          <w:p/>
-        </w:tc>
-        <w:tc>
-          <w:tcPr>
-            <w:tcW w:w="1979" w:type="dxa"/>
+            <w:tcW w:w="3742" w:type="dxa"/>
+          </w:tcPr>
+          <w:p>
+            <w:r>
+              <w:t xml:space="preserve">Show all offers offered by each </w:t>
+            </w:r>
+            <w:proofErr w:type="spellStart"/>
+            <w:r>
+              <w:t>loggined</w:t>
+            </w:r>
+            <w:proofErr w:type="spellEnd"/>
+            <w:r>
+              <w:t xml:space="preserve"> employee</w:t>
+            </w:r>
+          </w:p>
+        </w:tc>
+        <w:tc>
+          <w:tcPr>
+            <w:tcW w:w="1515" w:type="dxa"/>
+          </w:tcPr>
+          <w:p/>
+        </w:tc>
+        <w:tc>
+          <w:tcPr>
+            <w:tcW w:w="1525" w:type="dxa"/>
+          </w:tcPr>
+          <w:p/>
+        </w:tc>
+        <w:tc>
+          <w:tcPr>
+            <w:tcW w:w="3051" w:type="dxa"/>
           </w:tcPr>
           <w:p/>
         </w:tc>
@@ -422,29 +412,34 @@
         </w:tc>
         <w:tc>
           <w:tcPr>
-            <w:tcW w:w="5852" w:type="dxa"/>
+            <w:tcW w:w="3742" w:type="dxa"/>
           </w:tcPr>
           <w:p>
             <w:r>
-              <w:t>Meeting with Eng. Ihab and Eng. Ismail</w:t>
+              <w:t>Meeting with b/</w:t>
             </w:r>
-          </w:p>
-        </w:tc>
-        <w:tc>
-          <w:tcPr>
-            <w:tcW w:w="1103" w:type="dxa"/>
-          </w:tcPr>
-          <w:p/>
-        </w:tc>
-        <w:tc>
-          <w:tcPr>
-            <w:tcW w:w="899" w:type="dxa"/>
-          </w:tcPr>
-          <w:p/>
-        </w:tc>
-        <w:tc>
-          <w:tcPr>
-            <w:tcW w:w="1979" w:type="dxa"/>
+            <w:proofErr w:type="spellStart"/>
+            <w:r>
+              <w:t>ismail</w:t>
+            </w:r>
+            <w:proofErr w:type="spellEnd"/>
+          </w:p>
+        </w:tc>
+        <w:tc>
+          <w:tcPr>
+            <w:tcW w:w="1515" w:type="dxa"/>
+          </w:tcPr>
+          <w:p/>
+        </w:tc>
+        <w:tc>
+          <w:tcPr>
+            <w:tcW w:w="1525" w:type="dxa"/>
+          </w:tcPr>
+          <w:p/>
+        </w:tc>
+        <w:tc>
+          <w:tcPr>
+            <w:tcW w:w="3051" w:type="dxa"/>
           </w:tcPr>
           <w:p/>
         </w:tc>
@@ -462,29 +457,42 @@
         </w:tc>
         <w:tc>
           <w:tcPr>
-            <w:tcW w:w="5852" w:type="dxa"/>
-          </w:tcPr>
-          <w:p>
+            <w:tcW w:w="3742" w:type="dxa"/>
+          </w:tcPr>
+          <w:p>
+            <w:pPr>
+              <w:rPr>
+                <w:rtl/>
+                <w:lang w:val="en-US" w:bidi="ar-EG"/>
+              </w:rPr>
+            </w:pPr>
             <w:r>
-              <w:t xml:space="preserve">Discus note of Eng. Ismail </w:t>
+              <w:rPr>
+                <w:lang w:val="en-US" w:bidi="ar-EG"/>
+              </w:rPr>
+              <w:t>Discussion with ro4y about requirements that applied from b/ismail</w:t>
             </w:r>
           </w:p>
         </w:tc>
         <w:tc>
           <w:tcPr>
-            <w:tcW w:w="1103" w:type="dxa"/>
-          </w:tcPr>
-          <w:p/>
-        </w:tc>
-        <w:tc>
-          <w:tcPr>
-            <w:tcW w:w="899" w:type="dxa"/>
-          </w:tcPr>
-          <w:p/>
-        </w:tc>
-        <w:tc>
-          <w:tcPr>
-            <w:tcW w:w="1979" w:type="dxa"/>
+            <w:tcW w:w="1515" w:type="dxa"/>
+          </w:tcPr>
+          <w:p>
+            <w:r>
+              <w:t xml:space="preserve"> </w:t>
+            </w:r>
+          </w:p>
+        </w:tc>
+        <w:tc>
+          <w:tcPr>
+            <w:tcW w:w="1525" w:type="dxa"/>
+          </w:tcPr>
+          <w:p/>
+        </w:tc>
+        <w:tc>
+          <w:tcPr>
+            <w:tcW w:w="3051" w:type="dxa"/>
           </w:tcPr>
           <w:p/>
         </w:tc>
@@ -502,43 +510,32 @@
         </w:tc>
         <w:tc>
           <w:tcPr>
-            <w:tcW w:w="5852" w:type="dxa"/>
-          </w:tcPr>
-          <w:p>
-            <w:pPr>
-              <w:rPr>
-                <w:rtl/>
-                <w:lang w:bidi="ar-EG"/>
-              </w:rPr>
-            </w:pPr>
-          </w:p>
-        </w:tc>
-        <w:tc>
-          <w:tcPr>
-            <w:tcW w:w="1103" w:type="dxa"/>
-          </w:tcPr>
-          <w:p>
-            <w:r>
-              <w:t xml:space="preserve"> </w:t>
-            </w:r>
-          </w:p>
-        </w:tc>
-        <w:tc>
-          <w:tcPr>
-            <w:tcW w:w="899" w:type="dxa"/>
-          </w:tcPr>
-          <w:p/>
-        </w:tc>
-        <w:tc>
-          <w:tcPr>
-            <w:tcW w:w="1979" w:type="dxa"/>
+            <w:tcW w:w="3742" w:type="dxa"/>
+          </w:tcPr>
+          <w:p/>
+        </w:tc>
+        <w:tc>
+          <w:tcPr>
+            <w:tcW w:w="1515" w:type="dxa"/>
+          </w:tcPr>
+          <w:p/>
+        </w:tc>
+        <w:tc>
+          <w:tcPr>
+            <w:tcW w:w="1525" w:type="dxa"/>
+          </w:tcPr>
+          <w:p/>
+        </w:tc>
+        <w:tc>
+          <w:tcPr>
+            <w:tcW w:w="3051" w:type="dxa"/>
           </w:tcPr>
           <w:p/>
         </w:tc>
       </w:tr>
       <w:tr>
         <w:trPr>
-          <w:trHeight w:val="323"/>
+          <w:trHeight w:val="485"/>
         </w:trPr>
         <w:tc>
           <w:tcPr>
@@ -549,106 +546,27 @@
         </w:tc>
         <w:tc>
           <w:tcPr>
-            <w:tcW w:w="5852" w:type="dxa"/>
-          </w:tcPr>
-          <w:p/>
-        </w:tc>
-        <w:tc>
-          <w:tcPr>
-            <w:tcW w:w="1103" w:type="dxa"/>
-          </w:tcPr>
-          <w:p/>
-        </w:tc>
-        <w:tc>
-          <w:tcPr>
-            <w:tcW w:w="899" w:type="dxa"/>
-          </w:tcPr>
-          <w:p/>
-        </w:tc>
-        <w:tc>
-          <w:tcPr>
-            <w:tcW w:w="1979" w:type="dxa"/>
-          </w:tcPr>
-          <w:p/>
-        </w:tc>
-      </w:tr>
-      <w:tr>
-        <w:trPr>
-          <w:trHeight w:val="332"/>
-        </w:trPr>
-        <w:tc>
-          <w:tcPr>
-            <w:tcW w:w="573" w:type="dxa"/>
-            <w:vMerge w:val="restart"/>
-            <w:textDirection w:val="btLr"/>
-          </w:tcPr>
-          <w:p>
-            <w:pPr>
-              <w:ind w:left="113" w:right="113"/>
-              <w:jc w:val="center"/>
-              <w:rPr>
-                <w:sz w:val="28"/>
-                <w:szCs w:val="28"/>
-              </w:rPr>
-            </w:pPr>
-            <w:r>
-              <w:rPr>
-                <w:sz w:val="28"/>
-                <w:szCs w:val="28"/>
-              </w:rPr>
-              <w:t>Monday</w:t>
-            </w:r>
-          </w:p>
-        </w:tc>
-        <w:tc>
-          <w:tcPr>
-            <w:tcW w:w="5852" w:type="dxa"/>
-          </w:tcPr>
-          <w:p>
-            <w:pPr>
-              <w:rPr>
-                <w:rFonts w:hint="cs"/>
-                <w:rtl/>
-                <w:lang w:val="en-US" w:bidi="ar-EG"/>
-              </w:rPr>
-            </w:pPr>
-            <w:r>
-              <w:rPr>
-                <w:lang w:val="en-US" w:bidi="ar-EG"/>
-              </w:rPr>
-              <w:t>Meeting with labib and michel</w:t>
-            </w:r>
-          </w:p>
-        </w:tc>
-        <w:tc>
-          <w:tcPr>
-            <w:tcW w:w="1103" w:type="dxa"/>
-          </w:tcPr>
-          <w:p/>
-        </w:tc>
-        <w:tc>
-          <w:tcPr>
-            <w:tcW w:w="899" w:type="dxa"/>
-          </w:tcPr>
-          <w:p/>
-        </w:tc>
-        <w:tc>
-          <w:tcPr>
-            <w:tcW w:w="1979" w:type="dxa"/>
-          </w:tcPr>
-          <w:p>
-            <w:pPr>
-              <w:rPr>
-                <w:lang w:val="en-US"/>
-              </w:rPr>
-            </w:pPr>
-            <w:r>
-              <w:rPr>
-                <w:lang w:val="en-US"/>
-              </w:rPr>
-              <w:t>With shahy</w:t>
-            </w:r>
-          </w:p>
+            <w:tcW w:w="3742" w:type="dxa"/>
+          </w:tcPr>
+          <w:p/>
+        </w:tc>
+        <w:tc>
+          <w:tcPr>
+            <w:tcW w:w="1515" w:type="dxa"/>
+          </w:tcPr>
+          <w:p/>
+        </w:tc>
+        <w:tc>
+          <w:tcPr>
+            <w:tcW w:w="1525" w:type="dxa"/>
+          </w:tcPr>
+          <w:p/>
+        </w:tc>
+        <w:tc>
+          <w:tcPr>
+            <w:tcW w:w="3051" w:type="dxa"/>
+          </w:tcPr>
+          <w:p/>
         </w:tc>
       </w:tr>
       <w:tr>
@@ -658,7 +576,7 @@
         <w:tc>
           <w:tcPr>
             <w:tcW w:w="573" w:type="dxa"/>
-            <w:vMerge/>
+            <w:vMerge w:val="restart"/>
             <w:textDirection w:val="btLr"/>
           </w:tcPr>
           <w:p>
@@ -670,41 +588,79 @@
                 <w:szCs w:val="28"/>
               </w:rPr>
             </w:pPr>
-          </w:p>
-        </w:tc>
-        <w:tc>
-          <w:tcPr>
-            <w:tcW w:w="5852" w:type="dxa"/>
+            <w:r>
+              <w:rPr>
+                <w:sz w:val="28"/>
+                <w:szCs w:val="28"/>
+              </w:rPr>
+              <w:t>Monday</w:t>
+            </w:r>
+          </w:p>
+        </w:tc>
+        <w:tc>
+          <w:tcPr>
+            <w:tcW w:w="3742" w:type="dxa"/>
           </w:tcPr>
           <w:p>
             <w:pPr>
-              <w:rPr>
-                <w:lang w:val="en-US" w:bidi="ar-EG"/>
+              <w:tabs>
+                <w:tab w:val="right" w:pos="3526"/>
+              </w:tabs>
+              <w:rPr>
+                <w:lang w:val="en-US"/>
               </w:rPr>
             </w:pPr>
             <w:r>
               <w:rPr>
-                <w:lang w:val="en-US" w:bidi="ar-EG"/>
-              </w:rPr>
-              <w:t>Filteration on each field in create project page</w:t>
+                <w:lang w:val="en-US"/>
+              </w:rPr>
+              <w:t xml:space="preserve">Meeting with </w:t>
             </w:r>
-          </w:p>
-        </w:tc>
-        <w:tc>
-          <w:tcPr>
-            <w:tcW w:w="1103" w:type="dxa"/>
-          </w:tcPr>
-          <w:p/>
-        </w:tc>
-        <w:tc>
-          <w:tcPr>
-            <w:tcW w:w="899" w:type="dxa"/>
-          </w:tcPr>
-          <w:p/>
-        </w:tc>
-        <w:tc>
-          <w:tcPr>
-            <w:tcW w:w="1979" w:type="dxa"/>
+            <w:proofErr w:type="spellStart"/>
+            <w:r>
+              <w:rPr>
+                <w:lang w:val="en-US"/>
+              </w:rPr>
+              <w:t>labib</w:t>
+            </w:r>
+            <w:proofErr w:type="spellEnd"/>
+            <w:r>
+              <w:rPr>
+                <w:lang w:val="en-US"/>
+              </w:rPr>
+              <w:t xml:space="preserve"> and </w:t>
+            </w:r>
+            <w:proofErr w:type="spellStart"/>
+            <w:r>
+              <w:rPr>
+                <w:lang w:val="en-US"/>
+              </w:rPr>
+              <w:t>michel</w:t>
+            </w:r>
+            <w:proofErr w:type="spellEnd"/>
+          </w:p>
+        </w:tc>
+        <w:tc>
+          <w:tcPr>
+            <w:tcW w:w="1515" w:type="dxa"/>
+          </w:tcPr>
+          <w:p>
+            <w:pPr>
+              <w:rPr>
+                <w:lang w:val="en-US"/>
+              </w:rPr>
+            </w:pPr>
+          </w:p>
+        </w:tc>
+        <w:tc>
+          <w:tcPr>
+            <w:tcW w:w="1525" w:type="dxa"/>
+          </w:tcPr>
+          <w:p/>
+        </w:tc>
+        <w:tc>
+          <w:tcPr>
+            <w:tcW w:w="3051" w:type="dxa"/>
           </w:tcPr>
           <w:p/>
         </w:tc>
@@ -732,37 +688,34 @@
         </w:tc>
         <w:tc>
           <w:tcPr>
-            <w:tcW w:w="5852" w:type="dxa"/>
-          </w:tcPr>
-          <w:p>
-            <w:pPr>
-              <w:rPr>
-                <w:lang w:val="en-US" w:bidi="ar-EG"/>
-              </w:rPr>
-            </w:pPr>
+            <w:tcW w:w="3742" w:type="dxa"/>
+          </w:tcPr>
+          <w:p>
+            <w:proofErr w:type="spellStart"/>
             <w:r>
-              <w:rPr>
-                <w:lang w:val="en-US" w:bidi="ar-EG"/>
-              </w:rPr>
-              <w:t>Display project (filte by accept)</w:t>
+              <w:t>Filteration</w:t>
             </w:r>
-          </w:p>
-        </w:tc>
-        <w:tc>
-          <w:tcPr>
-            <w:tcW w:w="1103" w:type="dxa"/>
-          </w:tcPr>
-          <w:p/>
-        </w:tc>
-        <w:tc>
-          <w:tcPr>
-            <w:tcW w:w="899" w:type="dxa"/>
-          </w:tcPr>
-          <w:p/>
-        </w:tc>
-        <w:tc>
-          <w:tcPr>
-            <w:tcW w:w="1979" w:type="dxa"/>
+            <w:proofErr w:type="spellEnd"/>
+            <w:r>
+              <w:t xml:space="preserve"> on each field in create project page</w:t>
+            </w:r>
+          </w:p>
+        </w:tc>
+        <w:tc>
+          <w:tcPr>
+            <w:tcW w:w="1515" w:type="dxa"/>
+          </w:tcPr>
+          <w:p/>
+        </w:tc>
+        <w:tc>
+          <w:tcPr>
+            <w:tcW w:w="1525" w:type="dxa"/>
+          </w:tcPr>
+          <w:p/>
+        </w:tc>
+        <w:tc>
+          <w:tcPr>
+            <w:tcW w:w="3051" w:type="dxa"/>
           </w:tcPr>
           <w:p/>
         </w:tc>
@@ -790,37 +743,37 @@
         </w:tc>
         <w:tc>
           <w:tcPr>
-            <w:tcW w:w="5852" w:type="dxa"/>
-          </w:tcPr>
-          <w:p>
-            <w:pPr>
-              <w:rPr>
-                <w:lang w:val="en-US" w:bidi="ar-EG"/>
-              </w:rPr>
-            </w:pPr>
+            <w:tcW w:w="3742" w:type="dxa"/>
+          </w:tcPr>
+          <w:p>
             <w:r>
-              <w:rPr>
-                <w:lang w:val="en-US" w:bidi="ar-EG"/>
-              </w:rPr>
-              <w:t>Add module consultant in backend and frontend</w:t>
+              <w:t>Display project (</w:t>
             </w:r>
-          </w:p>
-        </w:tc>
-        <w:tc>
-          <w:tcPr>
-            <w:tcW w:w="1103" w:type="dxa"/>
-          </w:tcPr>
-          <w:p/>
-        </w:tc>
-        <w:tc>
-          <w:tcPr>
-            <w:tcW w:w="899" w:type="dxa"/>
-          </w:tcPr>
-          <w:p/>
-        </w:tc>
-        <w:tc>
-          <w:tcPr>
-            <w:tcW w:w="1979" w:type="dxa"/>
+            <w:proofErr w:type="spellStart"/>
+            <w:r>
+              <w:t>filte</w:t>
+            </w:r>
+            <w:proofErr w:type="spellEnd"/>
+            <w:r>
+              <w:t xml:space="preserve"> by accept)</w:t>
+            </w:r>
+          </w:p>
+        </w:tc>
+        <w:tc>
+          <w:tcPr>
+            <w:tcW w:w="1515" w:type="dxa"/>
+          </w:tcPr>
+          <w:p/>
+        </w:tc>
+        <w:tc>
+          <w:tcPr>
+            <w:tcW w:w="1525" w:type="dxa"/>
+          </w:tcPr>
+          <w:p/>
+        </w:tc>
+        <w:tc>
+          <w:tcPr>
+            <w:tcW w:w="3051" w:type="dxa"/>
           </w:tcPr>
           <w:p/>
         </w:tc>
@@ -848,32 +801,29 @@
         </w:tc>
         <w:tc>
           <w:tcPr>
-            <w:tcW w:w="5852" w:type="dxa"/>
+            <w:tcW w:w="3742" w:type="dxa"/>
           </w:tcPr>
           <w:p>
             <w:r>
-              <w:rPr>
-                <w:lang w:val="en-US" w:bidi="ar-EG"/>
-              </w:rPr>
-              <w:t>Add user and role in navbar</w:t>
+              <w:t>Add module consultant in backend and frontend</w:t>
             </w:r>
           </w:p>
         </w:tc>
         <w:tc>
           <w:tcPr>
-            <w:tcW w:w="1103" w:type="dxa"/>
-          </w:tcPr>
-          <w:p/>
-        </w:tc>
-        <w:tc>
-          <w:tcPr>
-            <w:tcW w:w="899" w:type="dxa"/>
-          </w:tcPr>
-          <w:p/>
-        </w:tc>
-        <w:tc>
-          <w:tcPr>
-            <w:tcW w:w="1979" w:type="dxa"/>
+            <w:tcW w:w="1515" w:type="dxa"/>
+          </w:tcPr>
+          <w:p/>
+        </w:tc>
+        <w:tc>
+          <w:tcPr>
+            <w:tcW w:w="1525" w:type="dxa"/>
+          </w:tcPr>
+          <w:p/>
+        </w:tc>
+        <w:tc>
+          <w:tcPr>
+            <w:tcW w:w="3051" w:type="dxa"/>
           </w:tcPr>
           <w:p/>
         </w:tc>
@@ -901,25 +851,29 @@
         </w:tc>
         <w:tc>
           <w:tcPr>
-            <w:tcW w:w="5852" w:type="dxa"/>
-          </w:tcPr>
-          <w:p/>
-        </w:tc>
-        <w:tc>
-          <w:tcPr>
-            <w:tcW w:w="1103" w:type="dxa"/>
-          </w:tcPr>
-          <w:p/>
-        </w:tc>
-        <w:tc>
-          <w:tcPr>
-            <w:tcW w:w="899" w:type="dxa"/>
-          </w:tcPr>
-          <w:p/>
-        </w:tc>
-        <w:tc>
-          <w:tcPr>
-            <w:tcW w:w="1979" w:type="dxa"/>
+            <w:tcW w:w="3742" w:type="dxa"/>
+          </w:tcPr>
+          <w:p>
+            <w:r>
+              <w:t xml:space="preserve">Add user and role in navbar </w:t>
+            </w:r>
+          </w:p>
+        </w:tc>
+        <w:tc>
+          <w:tcPr>
+            <w:tcW w:w="1515" w:type="dxa"/>
+          </w:tcPr>
+          <w:p/>
+        </w:tc>
+        <w:tc>
+          <w:tcPr>
+            <w:tcW w:w="1525" w:type="dxa"/>
+          </w:tcPr>
+          <w:p/>
+        </w:tc>
+        <w:tc>
+          <w:tcPr>
+            <w:tcW w:w="3051" w:type="dxa"/>
           </w:tcPr>
           <w:p/>
         </w:tc>
@@ -954,15 +908,11 @@
         </w:tc>
         <w:tc>
           <w:tcPr>
-            <w:tcW w:w="5852" w:type="dxa"/>
+            <w:tcW w:w="3742" w:type="dxa"/>
           </w:tcPr>
           <w:p>
             <w:pPr>
               <w:rPr>
-                <w:rFonts w:ascii="Consolas" w:hAnsi="Consolas" w:cs="Consolas"/>
-                <w:color w:val="000000"/>
-                <w:sz w:val="19"/>
-                <w:szCs w:val="19"/>
                 <w:lang w:val="en-US"/>
               </w:rPr>
             </w:pPr>
@@ -970,19 +920,19 @@
         </w:tc>
         <w:tc>
           <w:tcPr>
-            <w:tcW w:w="1103" w:type="dxa"/>
-          </w:tcPr>
-          <w:p/>
-        </w:tc>
-        <w:tc>
-          <w:tcPr>
-            <w:tcW w:w="899" w:type="dxa"/>
-          </w:tcPr>
-          <w:p/>
-        </w:tc>
-        <w:tc>
-          <w:tcPr>
-            <w:tcW w:w="1979" w:type="dxa"/>
+            <w:tcW w:w="1515" w:type="dxa"/>
+          </w:tcPr>
+          <w:p/>
+        </w:tc>
+        <w:tc>
+          <w:tcPr>
+            <w:tcW w:w="1525" w:type="dxa"/>
+          </w:tcPr>
+          <w:p/>
+        </w:tc>
+        <w:tc>
+          <w:tcPr>
+            <w:tcW w:w="3051" w:type="dxa"/>
           </w:tcPr>
           <w:p/>
         </w:tc>
@@ -1010,42 +960,73 @@
         </w:tc>
         <w:tc>
           <w:tcPr>
-            <w:tcW w:w="5852" w:type="dxa"/>
+            <w:tcW w:w="3742" w:type="dxa"/>
+          </w:tcPr>
+          <w:p/>
+        </w:tc>
+        <w:tc>
+          <w:tcPr>
+            <w:tcW w:w="1515" w:type="dxa"/>
+          </w:tcPr>
+          <w:p/>
+        </w:tc>
+        <w:tc>
+          <w:tcPr>
+            <w:tcW w:w="1525" w:type="dxa"/>
+          </w:tcPr>
+          <w:p/>
+        </w:tc>
+        <w:tc>
+          <w:tcPr>
+            <w:tcW w:w="3051" w:type="dxa"/>
+          </w:tcPr>
+          <w:p/>
+        </w:tc>
+      </w:tr>
+      <w:tr>
+        <w:trPr>
+          <w:trHeight w:val="377"/>
+        </w:trPr>
+        <w:tc>
+          <w:tcPr>
+            <w:tcW w:w="573" w:type="dxa"/>
+            <w:vMerge/>
+            <w:textDirection w:val="btLr"/>
           </w:tcPr>
           <w:p>
             <w:pPr>
-              <w:rPr>
-                <w:rFonts w:ascii="Consolas" w:hAnsi="Consolas" w:cs="Consolas"/>
-                <w:color w:val="000000"/>
-                <w:sz w:val="19"/>
-                <w:szCs w:val="19"/>
+              <w:ind w:left="113" w:right="113"/>
+              <w:jc w:val="center"/>
+              <w:rPr>
+                <w:sz w:val="28"/>
+                <w:szCs w:val="28"/>
               </w:rPr>
             </w:pPr>
           </w:p>
         </w:tc>
         <w:tc>
           <w:tcPr>
-            <w:tcW w:w="1103" w:type="dxa"/>
-          </w:tcPr>
-          <w:p/>
-        </w:tc>
-        <w:tc>
-          <w:tcPr>
-            <w:tcW w:w="899" w:type="dxa"/>
-          </w:tcPr>
-          <w:p/>
-        </w:tc>
-        <w:tc>
-          <w:tcPr>
-            <w:tcW w:w="1979" w:type="dxa"/>
-          </w:tcPr>
-          <w:p>
-            <w:pPr>
-              <w:rPr>
-                <w:lang w:val="en-US" w:bidi="ar-EG"/>
-              </w:rPr>
-            </w:pPr>
-          </w:p>
+            <w:tcW w:w="3742" w:type="dxa"/>
+          </w:tcPr>
+          <w:p/>
+        </w:tc>
+        <w:tc>
+          <w:tcPr>
+            <w:tcW w:w="1515" w:type="dxa"/>
+          </w:tcPr>
+          <w:p/>
+        </w:tc>
+        <w:tc>
+          <w:tcPr>
+            <w:tcW w:w="1525" w:type="dxa"/>
+          </w:tcPr>
+          <w:p/>
+        </w:tc>
+        <w:tc>
+          <w:tcPr>
+            <w:tcW w:w="3051" w:type="dxa"/>
+          </w:tcPr>
+          <w:p/>
         </w:tc>
       </w:tr>
       <w:tr>
@@ -1071,34 +1052,32 @@
         </w:tc>
         <w:tc>
           <w:tcPr>
-            <w:tcW w:w="5852" w:type="dxa"/>
+            <w:tcW w:w="3742" w:type="dxa"/>
           </w:tcPr>
           <w:p>
             <w:pPr>
               <w:rPr>
-                <w:rFonts w:ascii="Consolas" w:hAnsi="Consolas" w:cs="Consolas"/>
-                <w:color w:val="000000"/>
-                <w:sz w:val="19"/>
-                <w:szCs w:val="19"/>
+                <w:rtl/>
+                <w:lang w:val="en-US" w:bidi="ar-EG"/>
               </w:rPr>
             </w:pPr>
           </w:p>
         </w:tc>
         <w:tc>
           <w:tcPr>
-            <w:tcW w:w="1103" w:type="dxa"/>
-          </w:tcPr>
-          <w:p/>
-        </w:tc>
-        <w:tc>
-          <w:tcPr>
-            <w:tcW w:w="899" w:type="dxa"/>
-          </w:tcPr>
-          <w:p/>
-        </w:tc>
-        <w:tc>
-          <w:tcPr>
-            <w:tcW w:w="1979" w:type="dxa"/>
+            <w:tcW w:w="1515" w:type="dxa"/>
+          </w:tcPr>
+          <w:p/>
+        </w:tc>
+        <w:tc>
+          <w:tcPr>
+            <w:tcW w:w="1525" w:type="dxa"/>
+          </w:tcPr>
+          <w:p/>
+        </w:tc>
+        <w:tc>
+          <w:tcPr>
+            <w:tcW w:w="3051" w:type="dxa"/>
           </w:tcPr>
           <w:p/>
         </w:tc>
@@ -1126,34 +1105,25 @@
         </w:tc>
         <w:tc>
           <w:tcPr>
-            <w:tcW w:w="5852" w:type="dxa"/>
-          </w:tcPr>
-          <w:p>
-            <w:pPr>
-              <w:rPr>
-                <w:rFonts w:ascii="Consolas" w:hAnsi="Consolas" w:cs="Consolas"/>
-                <w:color w:val="000000"/>
-                <w:sz w:val="19"/>
-                <w:szCs w:val="19"/>
-              </w:rPr>
-            </w:pPr>
-          </w:p>
-        </w:tc>
-        <w:tc>
-          <w:tcPr>
-            <w:tcW w:w="1103" w:type="dxa"/>
-          </w:tcPr>
-          <w:p/>
-        </w:tc>
-        <w:tc>
-          <w:tcPr>
-            <w:tcW w:w="899" w:type="dxa"/>
-          </w:tcPr>
-          <w:p/>
-        </w:tc>
-        <w:tc>
-          <w:tcPr>
-            <w:tcW w:w="1979" w:type="dxa"/>
+            <w:tcW w:w="3742" w:type="dxa"/>
+          </w:tcPr>
+          <w:p/>
+        </w:tc>
+        <w:tc>
+          <w:tcPr>
+            <w:tcW w:w="1515" w:type="dxa"/>
+          </w:tcPr>
+          <w:p/>
+        </w:tc>
+        <w:tc>
+          <w:tcPr>
+            <w:tcW w:w="1525" w:type="dxa"/>
+          </w:tcPr>
+          <w:p/>
+        </w:tc>
+        <w:tc>
+          <w:tcPr>
+            <w:tcW w:w="3051" w:type="dxa"/>
           </w:tcPr>
           <w:p/>
         </w:tc>
@@ -1165,7 +1135,7 @@
         <w:tc>
           <w:tcPr>
             <w:tcW w:w="573" w:type="dxa"/>
-            <w:vMerge/>
+            <w:vMerge w:val="restart"/>
             <w:textDirection w:val="btLr"/>
           </w:tcPr>
           <w:p>
@@ -1177,38 +1147,43 @@
                 <w:szCs w:val="28"/>
               </w:rPr>
             </w:pPr>
-          </w:p>
-        </w:tc>
-        <w:tc>
-          <w:tcPr>
-            <w:tcW w:w="5852" w:type="dxa"/>
+            <w:r>
+              <w:rPr>
+                <w:sz w:val="28"/>
+                <w:szCs w:val="28"/>
+              </w:rPr>
+              <w:t>Wednesday</w:t>
+            </w:r>
+          </w:p>
+        </w:tc>
+        <w:tc>
+          <w:tcPr>
+            <w:tcW w:w="3742" w:type="dxa"/>
           </w:tcPr>
           <w:p>
             <w:pPr>
               <w:rPr>
-                <w:rFonts w:ascii="Consolas" w:hAnsi="Consolas" w:cs="Consolas"/>
-                <w:color w:val="000000"/>
-                <w:sz w:val="19"/>
-                <w:szCs w:val="19"/>
+                <w:rtl/>
+                <w:lang w:val="en-US" w:bidi="ar-EG"/>
               </w:rPr>
             </w:pPr>
           </w:p>
         </w:tc>
         <w:tc>
           <w:tcPr>
-            <w:tcW w:w="1103" w:type="dxa"/>
-          </w:tcPr>
-          <w:p/>
-        </w:tc>
-        <w:tc>
-          <w:tcPr>
-            <w:tcW w:w="899" w:type="dxa"/>
-          </w:tcPr>
-          <w:p/>
-        </w:tc>
-        <w:tc>
-          <w:tcPr>
-            <w:tcW w:w="1979" w:type="dxa"/>
+            <w:tcW w:w="1515" w:type="dxa"/>
+          </w:tcPr>
+          <w:p/>
+        </w:tc>
+        <w:tc>
+          <w:tcPr>
+            <w:tcW w:w="1525" w:type="dxa"/>
+          </w:tcPr>
+          <w:p/>
+        </w:tc>
+        <w:tc>
+          <w:tcPr>
+            <w:tcW w:w="3051" w:type="dxa"/>
           </w:tcPr>
           <w:p/>
         </w:tc>
@@ -1220,7 +1195,7 @@
         <w:tc>
           <w:tcPr>
             <w:tcW w:w="573" w:type="dxa"/>
-            <w:vMerge w:val="restart"/>
+            <w:vMerge/>
             <w:textDirection w:val="btLr"/>
           </w:tcPr>
           <w:p>
@@ -1232,42 +1207,36 @@
                 <w:szCs w:val="28"/>
               </w:rPr>
             </w:pPr>
-            <w:r>
-              <w:rPr>
-                <w:sz w:val="28"/>
-                <w:szCs w:val="28"/>
-              </w:rPr>
-              <w:t>Wednesday</w:t>
-            </w:r>
-          </w:p>
-        </w:tc>
-        <w:tc>
-          <w:tcPr>
-            <w:tcW w:w="5852" w:type="dxa"/>
+          </w:p>
+        </w:tc>
+        <w:tc>
+          <w:tcPr>
+            <w:tcW w:w="3742" w:type="dxa"/>
           </w:tcPr>
           <w:p>
             <w:pPr>
               <w:rPr>
-                <w:lang w:val="en-US" w:bidi="ar-EG"/>
+                <w:rtl/>
+                <w:lang w:bidi="ar-EG"/>
               </w:rPr>
             </w:pPr>
           </w:p>
         </w:tc>
         <w:tc>
           <w:tcPr>
-            <w:tcW w:w="1103" w:type="dxa"/>
-          </w:tcPr>
-          <w:p/>
-        </w:tc>
-        <w:tc>
-          <w:tcPr>
-            <w:tcW w:w="899" w:type="dxa"/>
-          </w:tcPr>
-          <w:p/>
-        </w:tc>
-        <w:tc>
-          <w:tcPr>
-            <w:tcW w:w="1979" w:type="dxa"/>
+            <w:tcW w:w="1515" w:type="dxa"/>
+          </w:tcPr>
+          <w:p/>
+        </w:tc>
+        <w:tc>
+          <w:tcPr>
+            <w:tcW w:w="1525" w:type="dxa"/>
+          </w:tcPr>
+          <w:p/>
+        </w:tc>
+        <w:tc>
+          <w:tcPr>
+            <w:tcW w:w="3051" w:type="dxa"/>
           </w:tcPr>
           <w:p/>
         </w:tc>
@@ -1295,34 +1264,25 @@
         </w:tc>
         <w:tc>
           <w:tcPr>
-            <w:tcW w:w="5852" w:type="dxa"/>
-          </w:tcPr>
-          <w:p>
-            <w:pPr>
-              <w:tabs>
-                <w:tab w:val="center" w:pos="1763"/>
-              </w:tabs>
-              <w:rPr>
-                <w:lang w:bidi="ar-EG"/>
-              </w:rPr>
-            </w:pPr>
-          </w:p>
-        </w:tc>
-        <w:tc>
-          <w:tcPr>
-            <w:tcW w:w="1103" w:type="dxa"/>
-          </w:tcPr>
-          <w:p/>
-        </w:tc>
-        <w:tc>
-          <w:tcPr>
-            <w:tcW w:w="899" w:type="dxa"/>
-          </w:tcPr>
-          <w:p/>
-        </w:tc>
-        <w:tc>
-          <w:tcPr>
-            <w:tcW w:w="1979" w:type="dxa"/>
+            <w:tcW w:w="3742" w:type="dxa"/>
+          </w:tcPr>
+          <w:p/>
+        </w:tc>
+        <w:tc>
+          <w:tcPr>
+            <w:tcW w:w="1515" w:type="dxa"/>
+          </w:tcPr>
+          <w:p/>
+        </w:tc>
+        <w:tc>
+          <w:tcPr>
+            <w:tcW w:w="1525" w:type="dxa"/>
+          </w:tcPr>
+          <w:p/>
+        </w:tc>
+        <w:tc>
+          <w:tcPr>
+            <w:tcW w:w="3051" w:type="dxa"/>
           </w:tcPr>
           <w:p/>
         </w:tc>
@@ -1350,130 +1310,25 @@
         </w:tc>
         <w:tc>
           <w:tcPr>
-            <w:tcW w:w="5852" w:type="dxa"/>
-          </w:tcPr>
-          <w:p/>
-        </w:tc>
-        <w:tc>
-          <w:tcPr>
-            <w:tcW w:w="1103" w:type="dxa"/>
-          </w:tcPr>
-          <w:p/>
-        </w:tc>
-        <w:tc>
-          <w:tcPr>
-            <w:tcW w:w="899" w:type="dxa"/>
-          </w:tcPr>
-          <w:p/>
-        </w:tc>
-        <w:tc>
-          <w:tcPr>
-            <w:tcW w:w="1979" w:type="dxa"/>
-          </w:tcPr>
-          <w:p/>
-        </w:tc>
-      </w:tr>
-      <w:tr>
-        <w:trPr>
-          <w:trHeight w:val="350"/>
-        </w:trPr>
-        <w:tc>
-          <w:tcPr>
-            <w:tcW w:w="573" w:type="dxa"/>
-            <w:vMerge/>
-            <w:textDirection w:val="btLr"/>
-          </w:tcPr>
-          <w:p>
-            <w:pPr>
-              <w:ind w:left="113" w:right="113"/>
-              <w:jc w:val="center"/>
-              <w:rPr>
-                <w:sz w:val="28"/>
-                <w:szCs w:val="28"/>
-              </w:rPr>
-            </w:pPr>
-          </w:p>
-        </w:tc>
-        <w:tc>
-          <w:tcPr>
-            <w:tcW w:w="5852" w:type="dxa"/>
-          </w:tcPr>
-          <w:p/>
-        </w:tc>
-        <w:tc>
-          <w:tcPr>
-            <w:tcW w:w="1103" w:type="dxa"/>
-          </w:tcPr>
-          <w:p/>
-        </w:tc>
-        <w:tc>
-          <w:tcPr>
-            <w:tcW w:w="899" w:type="dxa"/>
-          </w:tcPr>
-          <w:p/>
-        </w:tc>
-        <w:tc>
-          <w:tcPr>
-            <w:tcW w:w="1979" w:type="dxa"/>
-          </w:tcPr>
-          <w:p/>
-        </w:tc>
-      </w:tr>
-      <w:tr>
-        <w:trPr>
-          <w:trHeight w:val="332"/>
-        </w:trPr>
-        <w:tc>
-          <w:tcPr>
-            <w:tcW w:w="573" w:type="dxa"/>
-            <w:vMerge w:val="restart"/>
-            <w:textDirection w:val="btLr"/>
-          </w:tcPr>
-          <w:p>
-            <w:pPr>
-              <w:ind w:left="113" w:right="113"/>
-              <w:jc w:val="center"/>
-              <w:rPr>
-                <w:sz w:val="28"/>
-                <w:szCs w:val="28"/>
-              </w:rPr>
-            </w:pPr>
-            <w:r>
-              <w:rPr>
-                <w:sz w:val="28"/>
-                <w:szCs w:val="28"/>
-              </w:rPr>
-              <w:t>Thursday</w:t>
-            </w:r>
-          </w:p>
-        </w:tc>
-        <w:tc>
-          <w:tcPr>
-            <w:tcW w:w="5852" w:type="dxa"/>
-          </w:tcPr>
-          <w:p>
-            <w:pPr>
-              <w:rPr>
-                <w:lang w:val="en-US"/>
-              </w:rPr>
-            </w:pPr>
-          </w:p>
-        </w:tc>
-        <w:tc>
-          <w:tcPr>
-            <w:tcW w:w="1103" w:type="dxa"/>
-          </w:tcPr>
-          <w:p/>
-        </w:tc>
-        <w:tc>
-          <w:tcPr>
-            <w:tcW w:w="899" w:type="dxa"/>
-          </w:tcPr>
-          <w:p/>
-        </w:tc>
-        <w:tc>
-          <w:tcPr>
-            <w:tcW w:w="1979" w:type="dxa"/>
+            <w:tcW w:w="3742" w:type="dxa"/>
+          </w:tcPr>
+          <w:p/>
+        </w:tc>
+        <w:tc>
+          <w:tcPr>
+            <w:tcW w:w="1515" w:type="dxa"/>
+          </w:tcPr>
+          <w:p/>
+        </w:tc>
+        <w:tc>
+          <w:tcPr>
+            <w:tcW w:w="1525" w:type="dxa"/>
+          </w:tcPr>
+          <w:p/>
+        </w:tc>
+        <w:tc>
+          <w:tcPr>
+            <w:tcW w:w="3051" w:type="dxa"/>
           </w:tcPr>
           <w:p/>
         </w:tc>
@@ -1486,30 +1341,40 @@
           <w:tcPr>
             <w:tcW w:w="573" w:type="dxa"/>
             <w:vMerge/>
-          </w:tcPr>
-          <w:p/>
-        </w:tc>
-        <w:tc>
-          <w:tcPr>
-            <w:tcW w:w="5852" w:type="dxa"/>
-          </w:tcPr>
-          <w:p/>
-        </w:tc>
-        <w:tc>
-          <w:tcPr>
-            <w:tcW w:w="1103" w:type="dxa"/>
-          </w:tcPr>
-          <w:p/>
-        </w:tc>
-        <w:tc>
-          <w:tcPr>
-            <w:tcW w:w="899" w:type="dxa"/>
-          </w:tcPr>
-          <w:p/>
-        </w:tc>
-        <w:tc>
-          <w:tcPr>
-            <w:tcW w:w="1979" w:type="dxa"/>
+            <w:textDirection w:val="btLr"/>
+          </w:tcPr>
+          <w:p>
+            <w:pPr>
+              <w:ind w:left="113" w:right="113"/>
+              <w:jc w:val="center"/>
+              <w:rPr>
+                <w:sz w:val="28"/>
+                <w:szCs w:val="28"/>
+              </w:rPr>
+            </w:pPr>
+          </w:p>
+        </w:tc>
+        <w:tc>
+          <w:tcPr>
+            <w:tcW w:w="3742" w:type="dxa"/>
+          </w:tcPr>
+          <w:p/>
+        </w:tc>
+        <w:tc>
+          <w:tcPr>
+            <w:tcW w:w="1515" w:type="dxa"/>
+          </w:tcPr>
+          <w:p/>
+        </w:tc>
+        <w:tc>
+          <w:tcPr>
+            <w:tcW w:w="1525" w:type="dxa"/>
+          </w:tcPr>
+          <w:p/>
+        </w:tc>
+        <w:tc>
+          <w:tcPr>
+            <w:tcW w:w="3051" w:type="dxa"/>
           </w:tcPr>
           <w:p/>
         </w:tc>
@@ -1521,31 +1386,48 @@
         <w:tc>
           <w:tcPr>
             <w:tcW w:w="573" w:type="dxa"/>
-            <w:vMerge/>
-          </w:tcPr>
-          <w:p/>
-        </w:tc>
-        <w:tc>
-          <w:tcPr>
-            <w:tcW w:w="5852" w:type="dxa"/>
-          </w:tcPr>
-          <w:p/>
-        </w:tc>
-        <w:tc>
-          <w:tcPr>
-            <w:tcW w:w="1103" w:type="dxa"/>
-          </w:tcPr>
-          <w:p/>
-        </w:tc>
-        <w:tc>
-          <w:tcPr>
-            <w:tcW w:w="899" w:type="dxa"/>
-          </w:tcPr>
-          <w:p/>
-        </w:tc>
-        <w:tc>
-          <w:tcPr>
-            <w:tcW w:w="1979" w:type="dxa"/>
+            <w:vMerge w:val="restart"/>
+            <w:textDirection w:val="btLr"/>
+          </w:tcPr>
+          <w:p>
+            <w:pPr>
+              <w:ind w:left="113" w:right="113"/>
+              <w:jc w:val="center"/>
+              <w:rPr>
+                <w:sz w:val="28"/>
+                <w:szCs w:val="28"/>
+              </w:rPr>
+            </w:pPr>
+            <w:r>
+              <w:rPr>
+                <w:sz w:val="28"/>
+                <w:szCs w:val="28"/>
+              </w:rPr>
+              <w:t>Thursday</w:t>
+            </w:r>
+          </w:p>
+        </w:tc>
+        <w:tc>
+          <w:tcPr>
+            <w:tcW w:w="3742" w:type="dxa"/>
+          </w:tcPr>
+          <w:p/>
+        </w:tc>
+        <w:tc>
+          <w:tcPr>
+            <w:tcW w:w="1515" w:type="dxa"/>
+          </w:tcPr>
+          <w:p/>
+        </w:tc>
+        <w:tc>
+          <w:tcPr>
+            <w:tcW w:w="1525" w:type="dxa"/>
+          </w:tcPr>
+          <w:p/>
+        </w:tc>
+        <w:tc>
+          <w:tcPr>
+            <w:tcW w:w="3051" w:type="dxa"/>
           </w:tcPr>
           <w:p/>
         </w:tc>
@@ -1563,25 +1445,25 @@
         </w:tc>
         <w:tc>
           <w:tcPr>
-            <w:tcW w:w="5852" w:type="dxa"/>
-          </w:tcPr>
-          <w:p/>
-        </w:tc>
-        <w:tc>
-          <w:tcPr>
-            <w:tcW w:w="1103" w:type="dxa"/>
-          </w:tcPr>
-          <w:p/>
-        </w:tc>
-        <w:tc>
-          <w:tcPr>
-            <w:tcW w:w="899" w:type="dxa"/>
-          </w:tcPr>
-          <w:p/>
-        </w:tc>
-        <w:tc>
-          <w:tcPr>
-            <w:tcW w:w="1979" w:type="dxa"/>
+            <w:tcW w:w="3742" w:type="dxa"/>
+          </w:tcPr>
+          <w:p/>
+        </w:tc>
+        <w:tc>
+          <w:tcPr>
+            <w:tcW w:w="1515" w:type="dxa"/>
+          </w:tcPr>
+          <w:p/>
+        </w:tc>
+        <w:tc>
+          <w:tcPr>
+            <w:tcW w:w="1525" w:type="dxa"/>
+          </w:tcPr>
+          <w:p/>
+        </w:tc>
+        <w:tc>
+          <w:tcPr>
+            <w:tcW w:w="3051" w:type="dxa"/>
           </w:tcPr>
           <w:p/>
         </w:tc>
@@ -1599,25 +1481,97 @@
         </w:tc>
         <w:tc>
           <w:tcPr>
-            <w:tcW w:w="5852" w:type="dxa"/>
-          </w:tcPr>
-          <w:p/>
-        </w:tc>
-        <w:tc>
-          <w:tcPr>
-            <w:tcW w:w="1103" w:type="dxa"/>
-          </w:tcPr>
-          <w:p/>
-        </w:tc>
-        <w:tc>
-          <w:tcPr>
-            <w:tcW w:w="899" w:type="dxa"/>
-          </w:tcPr>
-          <w:p/>
-        </w:tc>
-        <w:tc>
-          <w:tcPr>
-            <w:tcW w:w="1979" w:type="dxa"/>
+            <w:tcW w:w="3742" w:type="dxa"/>
+          </w:tcPr>
+          <w:p/>
+        </w:tc>
+        <w:tc>
+          <w:tcPr>
+            <w:tcW w:w="1515" w:type="dxa"/>
+          </w:tcPr>
+          <w:p/>
+        </w:tc>
+        <w:tc>
+          <w:tcPr>
+            <w:tcW w:w="1525" w:type="dxa"/>
+          </w:tcPr>
+          <w:p/>
+        </w:tc>
+        <w:tc>
+          <w:tcPr>
+            <w:tcW w:w="3051" w:type="dxa"/>
+          </w:tcPr>
+          <w:p/>
+        </w:tc>
+      </w:tr>
+      <w:tr>
+        <w:trPr>
+          <w:trHeight w:val="360"/>
+        </w:trPr>
+        <w:tc>
+          <w:tcPr>
+            <w:tcW w:w="573" w:type="dxa"/>
+            <w:vMerge/>
+          </w:tcPr>
+          <w:p/>
+        </w:tc>
+        <w:tc>
+          <w:tcPr>
+            <w:tcW w:w="3742" w:type="dxa"/>
+          </w:tcPr>
+          <w:p/>
+        </w:tc>
+        <w:tc>
+          <w:tcPr>
+            <w:tcW w:w="1515" w:type="dxa"/>
+          </w:tcPr>
+          <w:p/>
+        </w:tc>
+        <w:tc>
+          <w:tcPr>
+            <w:tcW w:w="1525" w:type="dxa"/>
+          </w:tcPr>
+          <w:p/>
+        </w:tc>
+        <w:tc>
+          <w:tcPr>
+            <w:tcW w:w="3051" w:type="dxa"/>
+          </w:tcPr>
+          <w:p/>
+        </w:tc>
+      </w:tr>
+      <w:tr>
+        <w:trPr>
+          <w:trHeight w:val="360"/>
+        </w:trPr>
+        <w:tc>
+          <w:tcPr>
+            <w:tcW w:w="573" w:type="dxa"/>
+            <w:vMerge/>
+          </w:tcPr>
+          <w:p/>
+        </w:tc>
+        <w:tc>
+          <w:tcPr>
+            <w:tcW w:w="3742" w:type="dxa"/>
+          </w:tcPr>
+          <w:p/>
+        </w:tc>
+        <w:tc>
+          <w:tcPr>
+            <w:tcW w:w="1515" w:type="dxa"/>
+          </w:tcPr>
+          <w:p/>
+        </w:tc>
+        <w:tc>
+          <w:tcPr>
+            <w:tcW w:w="1525" w:type="dxa"/>
+          </w:tcPr>
+          <w:p/>
+        </w:tc>
+        <w:tc>
+          <w:tcPr>
+            <w:tcW w:w="3051" w:type="dxa"/>
           </w:tcPr>
           <w:p/>
         </w:tc>
@@ -1645,7 +1599,21 @@
         <w:rPr>
           <w:lang w:val="en-US"/>
         </w:rPr>
-        <w:t>In case of learning , write down the video link or video title</w:t>
+        <w:t xml:space="preserve">In case of </w:t>
+      </w:r>
+      <w:proofErr w:type="gramStart"/>
+      <w:r>
+        <w:rPr>
+          <w:lang w:val="en-US"/>
+        </w:rPr>
+        <w:t>learning ,</w:t>
+      </w:r>
+      <w:proofErr w:type="gramEnd"/>
+      <w:r>
+        <w:rPr>
+          <w:lang w:val="en-US"/>
+        </w:rPr>
+        <w:t xml:space="preserve"> write down the video link or video title</w:t>
       </w:r>
       <w:r>
         <w:rPr>
@@ -1669,7 +1637,6 @@
         <w:rPr>
           <w:lang w:val="en-US"/>
         </w:rPr>
-        <w:lastRenderedPageBreak/>
         <w:t xml:space="preserve">Tasks must be delivered by e-mail and confirmed  </w:t>
       </w:r>
     </w:p>
@@ -1876,7 +1843,7 @@
           <w:r>
             <w:rPr>
               <w:noProof/>
-              <w:lang w:eastAsia="en-GB"/>
+              <w:lang w:val="en-US"/>
             </w:rPr>
             <w:drawing>
               <wp:inline distT="0" distB="0" distL="0" distR="0" wp14:anchorId="2C0E88F3" wp14:editId="44A8A107">
@@ -2864,7 +2831,7 @@
 </file>
 
 <file path=customXml/itemProps1.xml><?xml version="1.0" encoding="utf-8"?>
-<ds:datastoreItem xmlns:ds="http://schemas.openxmlformats.org/officeDocument/2006/customXml" ds:itemID="{0C730872-588D-447D-978E-20D8C81F82E4}">
+<ds:datastoreItem xmlns:ds="http://schemas.openxmlformats.org/officeDocument/2006/customXml" ds:itemID="{B4518021-510F-4257-B45B-39384A98CA36}">
   <ds:schemaRefs>
     <ds:schemaRef ds:uri="http://schemas.openxmlformats.org/officeDocument/2006/bibliography"/>
   </ds:schemaRefs>

</xml_diff>